<commit_message>
DLR assemblies updated. Fixed memory and thread leak bug in App Server (hopefully). Fixed Reg Agent using authusername in To header. Added SIPDispatcher project. Other misc. fixes.
</commit_message>
<xml_diff>
--- a/SIP Sorcery Configuration Guide.docx
+++ b/SIP Sorcery Configuration Guide.docx
@@ -157,7 +157,7 @@
                         <w:rFonts w:asciiTheme="majorHAnsi" w:eastAsiaTheme="majorEastAsia" w:hAnsiTheme="majorHAnsi" w:cstheme="majorBidi"/>
                         <w:lang w:val="en-AU"/>
                       </w:rPr>
-                      <w:t>Experimental SIP Software</w:t>
+                      <w:t>Configuration Guide</w:t>
                     </w:r>
                   </w:p>
                 </w:sdtContent>
@@ -226,7 +226,7 @@
                   <w:alias w:val="Date"/>
                   <w:id w:val="13406932"/>
                   <w:dataBinding w:prefixMappings="xmlns:ns0='http://schemas.microsoft.com/office/2006/coverPageProps'" w:xpath="/ns0:CoverPageProperties[1]/ns0:PublishDate[1]" w:storeItemID="{55AF091B-3C7A-41E3-B477-F2FDAA23CFDA}"/>
-                  <w:date w:fullDate="2009-05-26T00:00:00Z">
+                  <w:date w:fullDate="2009-07-06T00:00:00Z">
                     <w:dateFormat w:val="M/d/yyyy"/>
                     <w:lid w:val="en-US"/>
                     <w:storeMappedDataAs w:val="dateTime"/>
@@ -245,9 +245,8 @@
                     <w:r>
                       <w:rPr>
                         <w:color w:val="4F81BD" w:themeColor="accent1"/>
-                        <w:lang w:val="en-AU"/>
                       </w:rPr>
-                      <w:t>26 May 2009</w:t>
+                      <w:t>7/6/2009</w:t>
                     </w:r>
                   </w:p>
                 </w:sdtContent>
@@ -325,7 +324,7 @@
           <w:r>
             <w:fldChar w:fldCharType="separate"/>
           </w:r>
-          <w:hyperlink w:anchor="_Toc231116718" w:history="1">
+          <w:hyperlink w:anchor="_Toc234651264" w:history="1">
             <w:r>
               <w:rPr>
                 <w:rStyle w:val="Hyperlink"/>
@@ -352,7 +351,7 @@
                 <w:noProof/>
                 <w:webHidden/>
               </w:rPr>
-              <w:instrText xml:space="preserve"> PAGEREF _Toc231116718 \h </w:instrText>
+              <w:instrText xml:space="preserve"> PAGEREF _Toc234651264 \h </w:instrText>
             </w:r>
             <w:r>
               <w:rPr>
@@ -395,13 +394,13 @@
               <w:lang w:eastAsia="en-AU"/>
             </w:rPr>
           </w:pPr>
-          <w:hyperlink w:anchor="_Toc231116719" w:history="1">
+          <w:hyperlink w:anchor="_Toc234651265" w:history="1">
             <w:r>
               <w:rPr>
                 <w:rStyle w:val="Hyperlink"/>
                 <w:noProof/>
               </w:rPr>
-              <w:t>2.0 General Configuration</w:t>
+              <w:t>2.0 Quickstart</w:t>
             </w:r>
             <w:r>
               <w:rPr>
@@ -422,7 +421,7 @@
                 <w:noProof/>
                 <w:webHidden/>
               </w:rPr>
-              <w:instrText xml:space="preserve"> PAGEREF _Toc231116719 \h </w:instrText>
+              <w:instrText xml:space="preserve"> PAGEREF _Toc234651265 \h </w:instrText>
             </w:r>
             <w:r>
               <w:rPr>
@@ -465,13 +464,13 @@
               <w:lang w:eastAsia="en-AU"/>
             </w:rPr>
           </w:pPr>
-          <w:hyperlink w:anchor="_Toc231116720" w:history="1">
+          <w:hyperlink w:anchor="_Toc234651266" w:history="1">
             <w:r>
               <w:rPr>
                 <w:rStyle w:val="Hyperlink"/>
                 <w:noProof/>
               </w:rPr>
-              <w:t>3.0 SIP Server Agent Configurations</w:t>
+              <w:t>3.0 General Configuration</w:t>
             </w:r>
             <w:r>
               <w:rPr>
@@ -492,7 +491,7 @@
                 <w:noProof/>
                 <w:webHidden/>
               </w:rPr>
-              <w:instrText xml:space="preserve"> PAGEREF _Toc231116720 \h </w:instrText>
+              <w:instrText xml:space="preserve"> PAGEREF _Toc234651266 \h </w:instrText>
             </w:r>
             <w:r>
               <w:rPr>
@@ -513,6 +512,76 @@
                 <w:webHidden/>
               </w:rPr>
               <w:t>4</w:t>
+            </w:r>
+            <w:r>
+              <w:rPr>
+                <w:noProof/>
+                <w:webHidden/>
+              </w:rPr>
+              <w:fldChar w:fldCharType="end"/>
+            </w:r>
+          </w:hyperlink>
+        </w:p>
+        <w:p>
+          <w:pPr>
+            <w:pStyle w:val="TOC1"/>
+            <w:tabs>
+              <w:tab w:val="right" w:leader="dot" w:pos="9016"/>
+            </w:tabs>
+            <w:rPr>
+              <w:rFonts w:eastAsiaTheme="minorEastAsia"/>
+              <w:noProof/>
+              <w:lang w:eastAsia="en-AU"/>
+            </w:rPr>
+          </w:pPr>
+          <w:hyperlink w:anchor="_Toc234651267" w:history="1">
+            <w:r>
+              <w:rPr>
+                <w:rStyle w:val="Hyperlink"/>
+                <w:noProof/>
+              </w:rPr>
+              <w:t>4.0 SIP Server Agent Configurations</w:t>
+            </w:r>
+            <w:r>
+              <w:rPr>
+                <w:noProof/>
+                <w:webHidden/>
+              </w:rPr>
+              <w:tab/>
+            </w:r>
+            <w:r>
+              <w:rPr>
+                <w:noProof/>
+                <w:webHidden/>
+              </w:rPr>
+              <w:fldChar w:fldCharType="begin"/>
+            </w:r>
+            <w:r>
+              <w:rPr>
+                <w:noProof/>
+                <w:webHidden/>
+              </w:rPr>
+              <w:instrText xml:space="preserve"> PAGEREF _Toc234651267 \h </w:instrText>
+            </w:r>
+            <w:r>
+              <w:rPr>
+                <w:noProof/>
+                <w:webHidden/>
+              </w:rPr>
+            </w:r>
+            <w:r>
+              <w:rPr>
+                <w:noProof/>
+                <w:webHidden/>
+              </w:rPr>
+              <w:fldChar w:fldCharType="separate"/>
+            </w:r>
+            <w:r>
+              <w:rPr>
+                <w:noProof/>
+                <w:webHidden/>
+              </w:rPr>
+              <w:t>5</w:t>
             </w:r>
             <w:r>
               <w:rPr>
@@ -535,13 +604,13 @@
               <w:lang w:eastAsia="en-AU"/>
             </w:rPr>
           </w:pPr>
-          <w:hyperlink w:anchor="_Toc231116721" w:history="1">
+          <w:hyperlink w:anchor="_Toc234651268" w:history="1">
             <w:r>
               <w:rPr>
                 <w:rStyle w:val="Hyperlink"/>
                 <w:noProof/>
               </w:rPr>
-              <w:t>3.1 Application Server</w:t>
+              <w:t>4.1 Application Server</w:t>
             </w:r>
             <w:r>
               <w:rPr>
@@ -562,7 +631,7 @@
                 <w:noProof/>
                 <w:webHidden/>
               </w:rPr>
-              <w:instrText xml:space="preserve"> PAGEREF _Toc231116721 \h </w:instrText>
+              <w:instrText xml:space="preserve"> PAGEREF _Toc234651268 \h </w:instrText>
             </w:r>
             <w:r>
               <w:rPr>
@@ -582,7 +651,7 @@
                 <w:noProof/>
                 <w:webHidden/>
               </w:rPr>
-              <w:t>4</w:t>
+              <w:t>5</w:t>
             </w:r>
             <w:r>
               <w:rPr>
@@ -605,13 +674,13 @@
               <w:lang w:eastAsia="en-AU"/>
             </w:rPr>
           </w:pPr>
-          <w:hyperlink w:anchor="_Toc231116722" w:history="1">
+          <w:hyperlink w:anchor="_Toc234651269" w:history="1">
             <w:r>
               <w:rPr>
                 <w:rStyle w:val="Hyperlink"/>
                 <w:noProof/>
               </w:rPr>
-              <w:t>3.2 Monitor Server</w:t>
+              <w:t>4.2 Monitor Server</w:t>
             </w:r>
             <w:r>
               <w:rPr>
@@ -632,7 +701,7 @@
                 <w:noProof/>
                 <w:webHidden/>
               </w:rPr>
-              <w:instrText xml:space="preserve"> PAGEREF _Toc231116722 \h </w:instrText>
+              <w:instrText xml:space="preserve"> PAGEREF _Toc234651269 \h </w:instrText>
             </w:r>
             <w:r>
               <w:rPr>
@@ -652,7 +721,7 @@
                 <w:noProof/>
                 <w:webHidden/>
               </w:rPr>
-              <w:t>4</w:t>
+              <w:t>6</w:t>
             </w:r>
             <w:r>
               <w:rPr>
@@ -675,13 +744,13 @@
               <w:lang w:eastAsia="en-AU"/>
             </w:rPr>
           </w:pPr>
-          <w:hyperlink w:anchor="_Toc231116723" w:history="1">
+          <w:hyperlink w:anchor="_Toc234651270" w:history="1">
             <w:r>
               <w:rPr>
                 <w:rStyle w:val="Hyperlink"/>
                 <w:noProof/>
               </w:rPr>
-              <w:t>3.3 Stateless Proxy</w:t>
+              <w:t>4.3 Stateless Proxy</w:t>
             </w:r>
             <w:r>
               <w:rPr>
@@ -702,7 +771,7 @@
                 <w:noProof/>
                 <w:webHidden/>
               </w:rPr>
-              <w:instrText xml:space="preserve"> PAGEREF _Toc231116723 \h </w:instrText>
+              <w:instrText xml:space="preserve"> PAGEREF _Toc234651270 \h </w:instrText>
             </w:r>
             <w:r>
               <w:rPr>
@@ -722,7 +791,7 @@
                 <w:noProof/>
                 <w:webHidden/>
               </w:rPr>
-              <w:t>5</w:t>
+              <w:t>6</w:t>
             </w:r>
             <w:r>
               <w:rPr>
@@ -745,13 +814,13 @@
               <w:lang w:eastAsia="en-AU"/>
             </w:rPr>
           </w:pPr>
-          <w:hyperlink w:anchor="_Toc231116724" w:history="1">
+          <w:hyperlink w:anchor="_Toc234651271" w:history="1">
             <w:r>
               <w:rPr>
                 <w:rStyle w:val="Hyperlink"/>
                 <w:noProof/>
               </w:rPr>
-              <w:t>3.4 Registrar</w:t>
+              <w:t>4.4 Registrar</w:t>
             </w:r>
             <w:r>
               <w:rPr>
@@ -772,7 +841,7 @@
                 <w:noProof/>
                 <w:webHidden/>
               </w:rPr>
-              <w:instrText xml:space="preserve"> PAGEREF _Toc231116724 \h </w:instrText>
+              <w:instrText xml:space="preserve"> PAGEREF _Toc234651271 \h </w:instrText>
             </w:r>
             <w:r>
               <w:rPr>
@@ -792,7 +861,7 @@
                 <w:noProof/>
                 <w:webHidden/>
               </w:rPr>
-              <w:t>5</w:t>
+              <w:t>7</w:t>
             </w:r>
             <w:r>
               <w:rPr>
@@ -815,7 +884,7 @@
               <w:lang w:eastAsia="en-AU"/>
             </w:rPr>
           </w:pPr>
-          <w:hyperlink w:anchor="_Toc231116725" w:history="1">
+          <w:hyperlink w:anchor="_Toc234651272" w:history="1">
             <w:r>
               <w:rPr>
                 <w:rStyle w:val="Hyperlink"/>
@@ -842,7 +911,7 @@
                 <w:noProof/>
                 <w:webHidden/>
               </w:rPr>
-              <w:instrText xml:space="preserve"> PAGEREF _Toc231116725 \h </w:instrText>
+              <w:instrText xml:space="preserve"> PAGEREF _Toc234651272 \h </w:instrText>
             </w:r>
             <w:r>
               <w:rPr>
@@ -862,7 +931,287 @@
                 <w:noProof/>
                 <w:webHidden/>
               </w:rPr>
-              <w:t>5</w:t>
+              <w:t>7</w:t>
+            </w:r>
+            <w:r>
+              <w:rPr>
+                <w:noProof/>
+                <w:webHidden/>
+              </w:rPr>
+              <w:fldChar w:fldCharType="end"/>
+            </w:r>
+          </w:hyperlink>
+        </w:p>
+        <w:p>
+          <w:pPr>
+            <w:pStyle w:val="TOC1"/>
+            <w:tabs>
+              <w:tab w:val="right" w:leader="dot" w:pos="9016"/>
+            </w:tabs>
+            <w:rPr>
+              <w:rFonts w:eastAsiaTheme="minorEastAsia"/>
+              <w:noProof/>
+              <w:lang w:eastAsia="en-AU"/>
+            </w:rPr>
+          </w:pPr>
+          <w:hyperlink w:anchor="_Toc234651273" w:history="1">
+            <w:r>
+              <w:rPr>
+                <w:rStyle w:val="Hyperlink"/>
+                <w:noProof/>
+              </w:rPr>
+              <w:t>5.0 Runtime Data</w:t>
+            </w:r>
+            <w:r>
+              <w:rPr>
+                <w:noProof/>
+                <w:webHidden/>
+              </w:rPr>
+              <w:tab/>
+            </w:r>
+            <w:r>
+              <w:rPr>
+                <w:noProof/>
+                <w:webHidden/>
+              </w:rPr>
+              <w:fldChar w:fldCharType="begin"/>
+            </w:r>
+            <w:r>
+              <w:rPr>
+                <w:noProof/>
+                <w:webHidden/>
+              </w:rPr>
+              <w:instrText xml:space="preserve"> PAGEREF _Toc234651273 \h </w:instrText>
+            </w:r>
+            <w:r>
+              <w:rPr>
+                <w:noProof/>
+                <w:webHidden/>
+              </w:rPr>
+            </w:r>
+            <w:r>
+              <w:rPr>
+                <w:noProof/>
+                <w:webHidden/>
+              </w:rPr>
+              <w:fldChar w:fldCharType="separate"/>
+            </w:r>
+            <w:r>
+              <w:rPr>
+                <w:noProof/>
+                <w:webHidden/>
+              </w:rPr>
+              <w:t>8</w:t>
+            </w:r>
+            <w:r>
+              <w:rPr>
+                <w:noProof/>
+                <w:webHidden/>
+              </w:rPr>
+              <w:fldChar w:fldCharType="end"/>
+            </w:r>
+          </w:hyperlink>
+        </w:p>
+        <w:p>
+          <w:pPr>
+            <w:pStyle w:val="TOC2"/>
+            <w:tabs>
+              <w:tab w:val="right" w:leader="dot" w:pos="9016"/>
+            </w:tabs>
+            <w:rPr>
+              <w:rFonts w:eastAsiaTheme="minorEastAsia"/>
+              <w:noProof/>
+              <w:lang w:eastAsia="en-AU"/>
+            </w:rPr>
+          </w:pPr>
+          <w:hyperlink w:anchor="_Toc234651274" w:history="1">
+            <w:r>
+              <w:rPr>
+                <w:rStyle w:val="Hyperlink"/>
+                <w:noProof/>
+              </w:rPr>
+              <w:t>5.1 Minimal Runtime Data Configuration</w:t>
+            </w:r>
+            <w:r>
+              <w:rPr>
+                <w:noProof/>
+                <w:webHidden/>
+              </w:rPr>
+              <w:tab/>
+            </w:r>
+            <w:r>
+              <w:rPr>
+                <w:noProof/>
+                <w:webHidden/>
+              </w:rPr>
+              <w:fldChar w:fldCharType="begin"/>
+            </w:r>
+            <w:r>
+              <w:rPr>
+                <w:noProof/>
+                <w:webHidden/>
+              </w:rPr>
+              <w:instrText xml:space="preserve"> PAGEREF _Toc234651274 \h </w:instrText>
+            </w:r>
+            <w:r>
+              <w:rPr>
+                <w:noProof/>
+                <w:webHidden/>
+              </w:rPr>
+            </w:r>
+            <w:r>
+              <w:rPr>
+                <w:noProof/>
+                <w:webHidden/>
+              </w:rPr>
+              <w:fldChar w:fldCharType="separate"/>
+            </w:r>
+            <w:r>
+              <w:rPr>
+                <w:noProof/>
+                <w:webHidden/>
+              </w:rPr>
+              <w:t>8</w:t>
+            </w:r>
+            <w:r>
+              <w:rPr>
+                <w:noProof/>
+                <w:webHidden/>
+              </w:rPr>
+              <w:fldChar w:fldCharType="end"/>
+            </w:r>
+          </w:hyperlink>
+        </w:p>
+        <w:p>
+          <w:pPr>
+            <w:pStyle w:val="TOC3"/>
+            <w:tabs>
+              <w:tab w:val="right" w:leader="dot" w:pos="9016"/>
+            </w:tabs>
+            <w:rPr>
+              <w:rFonts w:eastAsiaTheme="minorEastAsia"/>
+              <w:noProof/>
+              <w:lang w:eastAsia="en-AU"/>
+            </w:rPr>
+          </w:pPr>
+          <w:hyperlink w:anchor="_Toc234651275" w:history="1">
+            <w:r>
+              <w:rPr>
+                <w:rStyle w:val="Hyperlink"/>
+                <w:noProof/>
+              </w:rPr>
+              <w:t>5.1.1 SIP Domains Configuration</w:t>
+            </w:r>
+            <w:r>
+              <w:rPr>
+                <w:noProof/>
+                <w:webHidden/>
+              </w:rPr>
+              <w:tab/>
+            </w:r>
+            <w:r>
+              <w:rPr>
+                <w:noProof/>
+                <w:webHidden/>
+              </w:rPr>
+              <w:fldChar w:fldCharType="begin"/>
+            </w:r>
+            <w:r>
+              <w:rPr>
+                <w:noProof/>
+                <w:webHidden/>
+              </w:rPr>
+              <w:instrText xml:space="preserve"> PAGEREF _Toc234651275 \h </w:instrText>
+            </w:r>
+            <w:r>
+              <w:rPr>
+                <w:noProof/>
+                <w:webHidden/>
+              </w:rPr>
+            </w:r>
+            <w:r>
+              <w:rPr>
+                <w:noProof/>
+                <w:webHidden/>
+              </w:rPr>
+              <w:fldChar w:fldCharType="separate"/>
+            </w:r>
+            <w:r>
+              <w:rPr>
+                <w:noProof/>
+                <w:webHidden/>
+              </w:rPr>
+              <w:t>9</w:t>
+            </w:r>
+            <w:r>
+              <w:rPr>
+                <w:noProof/>
+                <w:webHidden/>
+              </w:rPr>
+              <w:fldChar w:fldCharType="end"/>
+            </w:r>
+          </w:hyperlink>
+        </w:p>
+        <w:p>
+          <w:pPr>
+            <w:pStyle w:val="TOC2"/>
+            <w:tabs>
+              <w:tab w:val="right" w:leader="dot" w:pos="9016"/>
+            </w:tabs>
+            <w:rPr>
+              <w:rFonts w:eastAsiaTheme="minorEastAsia"/>
+              <w:noProof/>
+              <w:lang w:eastAsia="en-AU"/>
+            </w:rPr>
+          </w:pPr>
+          <w:hyperlink w:anchor="_Toc234651276" w:history="1">
+            <w:r>
+              <w:rPr>
+                <w:rStyle w:val="Hyperlink"/>
+                <w:noProof/>
+              </w:rPr>
+              <w:t>5.1.2 Customer, SIP Account, SIP Provider and SIP Dial Plans Configuration</w:t>
+            </w:r>
+            <w:r>
+              <w:rPr>
+                <w:noProof/>
+                <w:webHidden/>
+              </w:rPr>
+              <w:tab/>
+            </w:r>
+            <w:r>
+              <w:rPr>
+                <w:noProof/>
+                <w:webHidden/>
+              </w:rPr>
+              <w:fldChar w:fldCharType="begin"/>
+            </w:r>
+            <w:r>
+              <w:rPr>
+                <w:noProof/>
+                <w:webHidden/>
+              </w:rPr>
+              <w:instrText xml:space="preserve"> PAGEREF _Toc234651276 \h </w:instrText>
+            </w:r>
+            <w:r>
+              <w:rPr>
+                <w:noProof/>
+                <w:webHidden/>
+              </w:rPr>
+            </w:r>
+            <w:r>
+              <w:rPr>
+                <w:noProof/>
+                <w:webHidden/>
+              </w:rPr>
+              <w:fldChar w:fldCharType="separate"/>
+            </w:r>
+            <w:r>
+              <w:rPr>
+                <w:noProof/>
+                <w:webHidden/>
+              </w:rPr>
+              <w:t>9</w:t>
             </w:r>
             <w:r>
               <w:rPr>
@@ -889,7 +1238,7 @@
       <w:pPr>
         <w:pStyle w:val="Heading1"/>
       </w:pPr>
-      <w:bookmarkStart w:id="0" w:name="_Toc231116718"/>
+      <w:bookmarkStart w:id="0" w:name="_Toc234651264"/>
       <w:r>
         <w:lastRenderedPageBreak/>
         <w:t xml:space="preserve">1.0 </w:t>
@@ -951,25 +1300,1479 @@
       <w:pPr>
         <w:pStyle w:val="Heading1"/>
       </w:pPr>
-      <w:bookmarkStart w:id="1" w:name="_Toc231116719"/>
-      <w:bookmarkStart w:id="2" w:name="_2.0_General_Configuration"/>
+      <w:bookmarkStart w:id="1" w:name="_2.0_General_Configuration"/>
+      <w:bookmarkStart w:id="2" w:name="_Toc234651265"/>
+      <w:bookmarkEnd w:id="1"/>
+      <w:r>
+        <w:t xml:space="preserve">2.0 </w:t>
+      </w:r>
+      <w:proofErr w:type="spellStart"/>
+      <w:r>
+        <w:t>Quickstart</w:t>
+      </w:r>
       <w:bookmarkEnd w:id="2"/>
-      <w:r>
-        <w:t>2.0 General Configuration</w:t>
-      </w:r>
-      <w:bookmarkEnd w:id="1"/>
+      <w:proofErr w:type="spellEnd"/>
     </w:p>
     <w:p>
       <w:pPr>
         <w:pStyle w:val="NoSpacing"/>
-        <w:rPr>
-          <w:lang w:val="en-AU"/>
-        </w:rPr>
       </w:pPr>
     </w:p>
     <w:p>
       <w:pPr>
         <w:pStyle w:val="NoSpacing"/>
+      </w:pPr>
+      <w:r>
+        <w:t xml:space="preserve">This chapter lists the minimum steps required to get </w:t>
+      </w:r>
+      <w:proofErr w:type="spellStart"/>
+      <w:r>
+        <w:t>SIPSorcery</w:t>
+      </w:r>
+      <w:proofErr w:type="spellEnd"/>
+      <w:r>
+        <w:t xml:space="preserve"> servers up and running.</w:t>
+      </w:r>
+    </w:p>
+    <w:p>
+      <w:pPr>
+        <w:pStyle w:val="NoSpacing"/>
+      </w:pPr>
+    </w:p>
+    <w:p>
+      <w:pPr>
+        <w:pStyle w:val="NoSpacing"/>
+        <w:numPr>
+          <w:ilvl w:val="0"/>
+          <w:numId w:val="5"/>
+        </w:numPr>
+      </w:pPr>
+      <w:r>
+        <w:t>Download the latest version,</w:t>
+      </w:r>
+    </w:p>
+    <w:p>
+      <w:pPr>
+        <w:pStyle w:val="NoSpacing"/>
+        <w:numPr>
+          <w:ilvl w:val="0"/>
+          <w:numId w:val="5"/>
+        </w:numPr>
+      </w:pPr>
+      <w:r>
+        <w:t xml:space="preserve">Open the </w:t>
+      </w:r>
+      <w:proofErr w:type="spellStart"/>
+      <w:r>
+        <w:t>sipsorcery-appsvr.exe.config</w:t>
+      </w:r>
+      <w:proofErr w:type="spellEnd"/>
+      <w:r>
+        <w:t xml:space="preserve"> file and replace </w:t>
+      </w:r>
+      <w:r>
+        <w:rPr>
+          <w:b/>
+        </w:rPr>
+        <w:t>c:\temp\sipsorcery</w:t>
+      </w:r>
+      <w:r>
+        <w:t xml:space="preserve"> with the path you have installed the executables into,</w:t>
+      </w:r>
+    </w:p>
+    <w:p>
+      <w:pPr>
+        <w:pStyle w:val="NoSpacing"/>
+        <w:numPr>
+          <w:ilvl w:val="0"/>
+          <w:numId w:val="5"/>
+        </w:numPr>
+      </w:pPr>
+      <w:r>
+        <w:t xml:space="preserve">Search for the </w:t>
+      </w:r>
+      <w:r>
+        <w:rPr>
+          <w:rFonts w:ascii="Courier New" w:hAnsi="Courier New" w:cs="Courier New"/>
+          <w:noProof/>
+          <w:color w:val="A31515"/>
+          <w:sz w:val="20"/>
+          <w:szCs w:val="20"/>
+        </w:rPr>
+        <w:t>appSettings</w:t>
+      </w:r>
+      <w:r>
+        <w:t xml:space="preserve"> XML node and set:</w:t>
+      </w:r>
+      <w:r>
+        <w:br/>
+      </w:r>
+      <w:r>
+        <w:rPr>
+          <w:rFonts w:ascii="Courier New" w:hAnsi="Courier New" w:cs="Courier New"/>
+          <w:noProof/>
+          <w:color w:val="0000FF"/>
+          <w:sz w:val="20"/>
+          <w:szCs w:val="20"/>
+        </w:rPr>
+        <w:t>&lt;</w:t>
+      </w:r>
+      <w:r>
+        <w:rPr>
+          <w:rFonts w:ascii="Courier New" w:hAnsi="Courier New" w:cs="Courier New"/>
+          <w:noProof/>
+          <w:color w:val="A31515"/>
+          <w:sz w:val="20"/>
+          <w:szCs w:val="20"/>
+        </w:rPr>
+        <w:t>add</w:t>
+      </w:r>
+      <w:r>
+        <w:rPr>
+          <w:rFonts w:ascii="Courier New" w:hAnsi="Courier New" w:cs="Courier New"/>
+          <w:noProof/>
+          <w:color w:val="0000FF"/>
+          <w:sz w:val="20"/>
+          <w:szCs w:val="20"/>
+        </w:rPr>
+        <w:t xml:space="preserve"> </w:t>
+      </w:r>
+      <w:r>
+        <w:rPr>
+          <w:rFonts w:ascii="Courier New" w:hAnsi="Courier New" w:cs="Courier New"/>
+          <w:noProof/>
+          <w:color w:val="FF0000"/>
+          <w:sz w:val="20"/>
+          <w:szCs w:val="20"/>
+        </w:rPr>
+        <w:t>key</w:t>
+      </w:r>
+      <w:r>
+        <w:rPr>
+          <w:rFonts w:ascii="Courier New" w:hAnsi="Courier New" w:cs="Courier New"/>
+          <w:noProof/>
+          <w:color w:val="0000FF"/>
+          <w:sz w:val="20"/>
+          <w:szCs w:val="20"/>
+        </w:rPr>
+        <w:t>=</w:t>
+      </w:r>
+      <w:r>
+        <w:rPr>
+          <w:rFonts w:ascii="Courier New" w:hAnsi="Courier New" w:cs="Courier New"/>
+          <w:noProof/>
+          <w:sz w:val="20"/>
+          <w:szCs w:val="20"/>
+        </w:rPr>
+        <w:t>"</w:t>
+      </w:r>
+      <w:r>
+        <w:rPr>
+          <w:rFonts w:ascii="Courier New" w:hAnsi="Courier New" w:cs="Courier New"/>
+          <w:noProof/>
+          <w:color w:val="0000FF"/>
+          <w:sz w:val="20"/>
+          <w:szCs w:val="20"/>
+        </w:rPr>
+        <w:t>PersistenceStorageType</w:t>
+      </w:r>
+      <w:r>
+        <w:rPr>
+          <w:rFonts w:ascii="Courier New" w:hAnsi="Courier New" w:cs="Courier New"/>
+          <w:noProof/>
+          <w:sz w:val="20"/>
+          <w:szCs w:val="20"/>
+        </w:rPr>
+        <w:t>"</w:t>
+      </w:r>
+      <w:r>
+        <w:rPr>
+          <w:rFonts w:ascii="Courier New" w:hAnsi="Courier New" w:cs="Courier New"/>
+          <w:noProof/>
+          <w:color w:val="0000FF"/>
+          <w:sz w:val="20"/>
+          <w:szCs w:val="20"/>
+        </w:rPr>
+        <w:t xml:space="preserve"> </w:t>
+      </w:r>
+      <w:r>
+        <w:rPr>
+          <w:rFonts w:ascii="Courier New" w:hAnsi="Courier New" w:cs="Courier New"/>
+          <w:noProof/>
+          <w:color w:val="FF0000"/>
+          <w:sz w:val="20"/>
+          <w:szCs w:val="20"/>
+        </w:rPr>
+        <w:t>value</w:t>
+      </w:r>
+      <w:r>
+        <w:rPr>
+          <w:rFonts w:ascii="Courier New" w:hAnsi="Courier New" w:cs="Courier New"/>
+          <w:noProof/>
+          <w:color w:val="0000FF"/>
+          <w:sz w:val="20"/>
+          <w:szCs w:val="20"/>
+        </w:rPr>
+        <w:t>=</w:t>
+      </w:r>
+      <w:r>
+        <w:rPr>
+          <w:rFonts w:ascii="Courier New" w:hAnsi="Courier New" w:cs="Courier New"/>
+          <w:noProof/>
+          <w:sz w:val="20"/>
+          <w:szCs w:val="20"/>
+        </w:rPr>
+        <w:t>"</w:t>
+      </w:r>
+      <w:r>
+        <w:rPr>
+          <w:rFonts w:ascii="Courier New" w:hAnsi="Courier New" w:cs="Courier New"/>
+          <w:noProof/>
+          <w:color w:val="0000FF"/>
+          <w:sz w:val="20"/>
+          <w:szCs w:val="20"/>
+        </w:rPr>
+        <w:t>XML</w:t>
+      </w:r>
+      <w:r>
+        <w:rPr>
+          <w:rFonts w:ascii="Courier New" w:hAnsi="Courier New" w:cs="Courier New"/>
+          <w:noProof/>
+          <w:sz w:val="20"/>
+          <w:szCs w:val="20"/>
+        </w:rPr>
+        <w:t>"</w:t>
+      </w:r>
+      <w:r>
+        <w:rPr>
+          <w:rFonts w:ascii="Courier New" w:hAnsi="Courier New" w:cs="Courier New"/>
+          <w:noProof/>
+          <w:color w:val="0000FF"/>
+          <w:sz w:val="20"/>
+          <w:szCs w:val="20"/>
+        </w:rPr>
+        <w:t xml:space="preserve"> /&gt;</w:t>
+      </w:r>
+      <w:r>
+        <w:t>,</w:t>
+      </w:r>
+    </w:p>
+    <w:p>
+      <w:pPr>
+        <w:pStyle w:val="NoSpacing"/>
+        <w:numPr>
+          <w:ilvl w:val="0"/>
+          <w:numId w:val="5"/>
+        </w:numPr>
+      </w:pPr>
+      <w:r>
+        <w:t xml:space="preserve">Edit the sipdomains.xml file and set the domain value to the hostname or IP address that your SIP user agents will be accessing the host running the </w:t>
+      </w:r>
+      <w:proofErr w:type="spellStart"/>
+      <w:r>
+        <w:t>SIPSorcery</w:t>
+      </w:r>
+      <w:proofErr w:type="spellEnd"/>
+      <w:r>
+        <w:t xml:space="preserve"> application,</w:t>
+      </w:r>
+    </w:p>
+    <w:p>
+      <w:pPr>
+        <w:pStyle w:val="NoSpacing"/>
+        <w:numPr>
+          <w:ilvl w:val="0"/>
+          <w:numId w:val="5"/>
+        </w:numPr>
+      </w:pPr>
+      <w:r>
+        <w:t xml:space="preserve">Start the </w:t>
+      </w:r>
+      <w:proofErr w:type="spellStart"/>
+      <w:r>
+        <w:t>SIPSorcery</w:t>
+      </w:r>
+      <w:proofErr w:type="spellEnd"/>
+      <w:r>
+        <w:t xml:space="preserve"> application from a command line with:</w:t>
+      </w:r>
+      <w:r>
+        <w:br/>
+      </w:r>
+      <w:r>
+        <w:rPr>
+          <w:b/>
+        </w:rPr>
+        <w:t xml:space="preserve"> sipsorcery-appsvr.exe –c</w:t>
+      </w:r>
+    </w:p>
+    <w:p>
+      <w:pPr>
+        <w:pStyle w:val="NoSpacing"/>
+        <w:numPr>
+          <w:ilvl w:val="0"/>
+          <w:numId w:val="5"/>
+        </w:numPr>
+      </w:pPr>
+      <w:r>
+        <w:t xml:space="preserve">Connect to the </w:t>
+      </w:r>
+      <w:proofErr w:type="spellStart"/>
+      <w:r>
+        <w:t>SIPSorcery</w:t>
+      </w:r>
+      <w:proofErr w:type="spellEnd"/>
+      <w:r>
+        <w:t xml:space="preserve"> GUI using:</w:t>
+      </w:r>
+      <w:r>
+        <w:br/>
+      </w:r>
+      <w:hyperlink r:id="rId7" w:history="1">
+        <w:r>
+          <w:rPr>
+            <w:rStyle w:val="Hyperlink"/>
+            <w:b/>
+          </w:rPr>
+          <w:t>http://localhost:8080/sipsorcery.html</w:t>
+        </w:r>
+      </w:hyperlink>
+    </w:p>
+    <w:p>
+      <w:pPr>
+        <w:pStyle w:val="NoSpacing"/>
+      </w:pPr>
+    </w:p>
+    <w:p>
+      <w:pPr>
+        <w:pStyle w:val="NoSpacing"/>
+      </w:pPr>
+      <w:r>
+        <w:t xml:space="preserve">If the above steps are successful and you wish to run the </w:t>
+      </w:r>
+      <w:proofErr w:type="spellStart"/>
+      <w:r>
+        <w:t>SIPSorcery</w:t>
+      </w:r>
+      <w:proofErr w:type="spellEnd"/>
+      <w:r>
+        <w:t xml:space="preserve"> server as a Windows Service instead of a console application perform these additional steps:</w:t>
+      </w:r>
+    </w:p>
+    <w:p>
+      <w:pPr>
+        <w:pStyle w:val="NoSpacing"/>
+      </w:pPr>
+    </w:p>
+    <w:p>
+      <w:pPr>
+        <w:pStyle w:val="NoSpacing"/>
+        <w:numPr>
+          <w:ilvl w:val="0"/>
+          <w:numId w:val="6"/>
+        </w:numPr>
+      </w:pPr>
+      <w:r>
+        <w:t xml:space="preserve">Access permissions for the </w:t>
+      </w:r>
+      <w:proofErr w:type="spellStart"/>
+      <w:r>
+        <w:t>SIPSorcery</w:t>
+      </w:r>
+      <w:proofErr w:type="spellEnd"/>
+      <w:r>
+        <w:t xml:space="preserve"> application server to allow it to </w:t>
+      </w:r>
+      <w:proofErr w:type="spellStart"/>
+      <w:r>
+        <w:t>utilise</w:t>
+      </w:r>
+      <w:proofErr w:type="spellEnd"/>
+      <w:r>
+        <w:t xml:space="preserve"> HTTP service endpoints need to be set. Open a DOS box as an administrator using </w:t>
+      </w:r>
+      <w:proofErr w:type="spellStart"/>
+      <w:r>
+        <w:t>runas</w:t>
+      </w:r>
+      <w:proofErr w:type="spellEnd"/>
+      <w:r>
+        <w:t>. At the command prompt enter the command below:</w:t>
+      </w:r>
+      <w:r>
+        <w:br/>
+        <w:t xml:space="preserve">Vista: </w:t>
+      </w:r>
+      <w:proofErr w:type="spellStart"/>
+      <w:r>
+        <w:rPr>
+          <w:b/>
+        </w:rPr>
+        <w:t>netsh</w:t>
+      </w:r>
+      <w:proofErr w:type="spellEnd"/>
+      <w:r>
+        <w:rPr>
+          <w:b/>
+        </w:rPr>
+        <w:t xml:space="preserve"> http add</w:t>
+      </w:r>
+      <w:r>
+        <w:rPr>
+          <w:b/>
+        </w:rPr>
+        <w:t xml:space="preserve"> </w:t>
+      </w:r>
+      <w:proofErr w:type="spellStart"/>
+      <w:r>
+        <w:rPr>
+          <w:b/>
+        </w:rPr>
+        <w:t>urlacl</w:t>
+      </w:r>
+      <w:proofErr w:type="spellEnd"/>
+      <w:r>
+        <w:rPr>
+          <w:b/>
+        </w:rPr>
+        <w:t xml:space="preserve"> </w:t>
+      </w:r>
+      <w:proofErr w:type="spellStart"/>
+      <w:r>
+        <w:rPr>
+          <w:b/>
+        </w:rPr>
+        <w:t>url</w:t>
+      </w:r>
+      <w:proofErr w:type="spellEnd"/>
+      <w:r>
+        <w:rPr>
+          <w:b/>
+        </w:rPr>
+        <w:t>=http://+:8080/ user=”</w:t>
+      </w:r>
+      <w:r>
+        <w:rPr>
+          <w:b/>
+        </w:rPr>
+        <w:t>NT Authority\Local Service</w:t>
+      </w:r>
+      <w:r>
+        <w:rPr>
+          <w:b/>
+        </w:rPr>
+        <w:t>”</w:t>
+      </w:r>
+      <w:r>
+        <w:br/>
+        <w:t xml:space="preserve">XP or 2k3: </w:t>
+      </w:r>
+      <w:proofErr w:type="spellStart"/>
+      <w:r>
+        <w:rPr>
+          <w:b/>
+        </w:rPr>
+        <w:t>httpcfg</w:t>
+      </w:r>
+      <w:proofErr w:type="spellEnd"/>
+      <w:r>
+        <w:rPr>
+          <w:b/>
+        </w:rPr>
+        <w:t xml:space="preserve"> set </w:t>
+      </w:r>
+      <w:proofErr w:type="spellStart"/>
+      <w:r>
+        <w:rPr>
+          <w:b/>
+        </w:rPr>
+        <w:t>urlacl</w:t>
+      </w:r>
+      <w:proofErr w:type="spellEnd"/>
+      <w:r>
+        <w:rPr>
+          <w:b/>
+        </w:rPr>
+        <w:t xml:space="preserve"> </w:t>
+      </w:r>
+      <w:hyperlink r:id="rId8" w:history="1">
+        <w:r>
+          <w:rPr>
+            <w:rStyle w:val="Hyperlink"/>
+            <w:b/>
+          </w:rPr>
+          <w:t>http://+:8080/</w:t>
+        </w:r>
+      </w:hyperlink>
+      <w:r>
+        <w:rPr>
+          <w:b/>
+        </w:rPr>
+        <w:t xml:space="preserve"> /a D:(A;;GX;;;LS)</w:t>
+      </w:r>
+      <w:r>
+        <w:rPr>
+          <w:b/>
+        </w:rPr>
+        <w:br/>
+      </w:r>
+      <w:r>
+        <w:t xml:space="preserve">(the </w:t>
+      </w:r>
+      <w:proofErr w:type="spellStart"/>
+      <w:r>
+        <w:t>httpcfg</w:t>
+      </w:r>
+      <w:proofErr w:type="spellEnd"/>
+      <w:r>
+        <w:t xml:space="preserve"> utility for XP can be downloaded from </w:t>
+      </w:r>
+      <w:hyperlink r:id="rId9" w:history="1">
+        <w:r>
+          <w:rPr>
+            <w:rStyle w:val="Hyperlink"/>
+          </w:rPr>
+          <w:t>XP SP2 Support Tools</w:t>
+        </w:r>
+      </w:hyperlink>
+      <w:r>
+        <w:t>),</w:t>
+      </w:r>
+    </w:p>
+    <w:p>
+      <w:pPr>
+        <w:pStyle w:val="NoSpacing"/>
+        <w:numPr>
+          <w:ilvl w:val="0"/>
+          <w:numId w:val="6"/>
+        </w:numPr>
+      </w:pPr>
+      <w:r>
+        <w:t>On the command line install the service using:</w:t>
+      </w:r>
+      <w:r>
+        <w:br/>
+      </w:r>
+      <w:proofErr w:type="spellStart"/>
+      <w:r>
+        <w:rPr>
+          <w:b/>
+        </w:rPr>
+        <w:t>install</w:t>
+      </w:r>
+      <w:r>
+        <w:rPr>
+          <w:b/>
+        </w:rPr>
+        <w:t>u</w:t>
+      </w:r>
+      <w:r>
+        <w:rPr>
+          <w:b/>
+        </w:rPr>
+        <w:t>t</w:t>
+      </w:r>
+      <w:r>
+        <w:rPr>
+          <w:b/>
+        </w:rPr>
+        <w:t>il</w:t>
+      </w:r>
+      <w:proofErr w:type="spellEnd"/>
+      <w:r>
+        <w:rPr>
+          <w:b/>
+        </w:rPr>
+        <w:t xml:space="preserve"> sipsorcery-appsvr.exe</w:t>
+      </w:r>
+    </w:p>
+    <w:p>
+      <w:pPr>
+        <w:pStyle w:val="NoSpacing"/>
+      </w:pPr>
+    </w:p>
+    <w:p>
+      <w:pPr>
+        <w:pStyle w:val="NoSpacing"/>
+      </w:pPr>
+      <w:r>
+        <w:t xml:space="preserve">To configure the </w:t>
+      </w:r>
+      <w:proofErr w:type="spellStart"/>
+      <w:r>
+        <w:t>SIPSorcery</w:t>
+      </w:r>
+      <w:proofErr w:type="spellEnd"/>
+      <w:r>
+        <w:t xml:space="preserve"> servers to use a </w:t>
+      </w:r>
+      <w:proofErr w:type="spellStart"/>
+      <w:r>
+        <w:t>Postgresql</w:t>
+      </w:r>
+      <w:proofErr w:type="spellEnd"/>
+      <w:r>
+        <w:t xml:space="preserve"> or </w:t>
+      </w:r>
+      <w:proofErr w:type="spellStart"/>
+      <w:r>
+        <w:t>MySQL</w:t>
+      </w:r>
+      <w:proofErr w:type="spellEnd"/>
+      <w:r>
+        <w:t xml:space="preserve"> database instead of the XML data store perform these additional steps:</w:t>
+      </w:r>
+    </w:p>
+    <w:p>
+      <w:pPr>
+        <w:pStyle w:val="NoSpacing"/>
+      </w:pPr>
+    </w:p>
+    <w:p>
+      <w:pPr>
+        <w:pStyle w:val="NoSpacing"/>
+        <w:numPr>
+          <w:ilvl w:val="0"/>
+          <w:numId w:val="7"/>
+        </w:numPr>
+      </w:pPr>
+      <w:r>
+        <w:t xml:space="preserve">Create a new database call </w:t>
+      </w:r>
+      <w:proofErr w:type="spellStart"/>
+      <w:r>
+        <w:t>sipsorcery</w:t>
+      </w:r>
+      <w:proofErr w:type="spellEnd"/>
+      <w:r>
+        <w:t xml:space="preserve"> on your database server,</w:t>
+      </w:r>
+    </w:p>
+    <w:p>
+      <w:pPr>
+        <w:pStyle w:val="NoSpacing"/>
+        <w:numPr>
+          <w:ilvl w:val="0"/>
+          <w:numId w:val="7"/>
+        </w:numPr>
+      </w:pPr>
+      <w:r>
+        <w:t xml:space="preserve">Open the query tool and paste in the DDL from </w:t>
+      </w:r>
+      <w:r>
+        <w:rPr>
+          <w:b/>
+        </w:rPr>
+        <w:t>\</w:t>
+      </w:r>
+      <w:proofErr w:type="spellStart"/>
+      <w:r>
+        <w:rPr>
+          <w:b/>
+        </w:rPr>
+        <w:t>sipsorcery</w:t>
+      </w:r>
+      <w:proofErr w:type="spellEnd"/>
+      <w:r>
+        <w:rPr>
+          <w:b/>
+        </w:rPr>
+        <w:t>-servers\SQL\sipsorcery.sql</w:t>
+      </w:r>
+      <w:r>
+        <w:t xml:space="preserve"> at </w:t>
+      </w:r>
+      <w:hyperlink r:id="rId10" w:history="1">
+        <w:r>
+          <w:rPr>
+            <w:rStyle w:val="Hyperlink"/>
+          </w:rPr>
+          <w:t xml:space="preserve">latest </w:t>
+        </w:r>
+        <w:proofErr w:type="spellStart"/>
+        <w:r>
+          <w:rPr>
+            <w:rStyle w:val="Hyperlink"/>
+          </w:rPr>
+          <w:t>SIPSorcery</w:t>
+        </w:r>
+        <w:proofErr w:type="spellEnd"/>
+        <w:r>
+          <w:rPr>
+            <w:rStyle w:val="Hyperlink"/>
+          </w:rPr>
+          <w:t xml:space="preserve"> Source</w:t>
+        </w:r>
+      </w:hyperlink>
+      <w:r>
+        <w:t>,</w:t>
+      </w:r>
+    </w:p>
+    <w:p>
+      <w:pPr>
+        <w:pStyle w:val="NoSpacing"/>
+        <w:numPr>
+          <w:ilvl w:val="0"/>
+          <w:numId w:val="7"/>
+        </w:numPr>
+      </w:pPr>
+      <w:r>
+        <w:t xml:space="preserve">Open the </w:t>
+      </w:r>
+      <w:proofErr w:type="spellStart"/>
+      <w:r>
+        <w:t>sipsorcery-appsvr.exe.config</w:t>
+      </w:r>
+      <w:proofErr w:type="spellEnd"/>
+      <w:r>
+        <w:t xml:space="preserve"> file and replace and search for the </w:t>
+      </w:r>
+      <w:r>
+        <w:rPr>
+          <w:rFonts w:ascii="Courier New" w:hAnsi="Courier New" w:cs="Courier New"/>
+          <w:noProof/>
+          <w:color w:val="A31515"/>
+          <w:sz w:val="20"/>
+          <w:szCs w:val="20"/>
+        </w:rPr>
+        <w:t>appSettings</w:t>
+      </w:r>
+      <w:r>
+        <w:t xml:space="preserve"> XML node and set: </w:t>
+      </w:r>
+      <w:r>
+        <w:br/>
+      </w:r>
+      <w:proofErr w:type="spellStart"/>
+      <w:r>
+        <w:t>MySQL</w:t>
+      </w:r>
+      <w:proofErr w:type="spellEnd"/>
+      <w:r>
+        <w:t xml:space="preserve">: </w:t>
+      </w:r>
+      <w:r>
+        <w:br/>
+        <w:t xml:space="preserve"> </w:t>
+      </w:r>
+      <w:r>
+        <w:rPr>
+          <w:rFonts w:ascii="Courier New" w:hAnsi="Courier New" w:cs="Courier New"/>
+          <w:noProof/>
+          <w:color w:val="0000FF"/>
+          <w:sz w:val="20"/>
+          <w:szCs w:val="20"/>
+        </w:rPr>
+        <w:t>&lt;</w:t>
+      </w:r>
+      <w:r>
+        <w:rPr>
+          <w:rFonts w:ascii="Courier New" w:hAnsi="Courier New" w:cs="Courier New"/>
+          <w:noProof/>
+          <w:color w:val="A31515"/>
+          <w:sz w:val="20"/>
+          <w:szCs w:val="20"/>
+        </w:rPr>
+        <w:t>add</w:t>
+      </w:r>
+      <w:r>
+        <w:rPr>
+          <w:rFonts w:ascii="Courier New" w:hAnsi="Courier New" w:cs="Courier New"/>
+          <w:noProof/>
+          <w:color w:val="0000FF"/>
+          <w:sz w:val="20"/>
+          <w:szCs w:val="20"/>
+        </w:rPr>
+        <w:t xml:space="preserve"> </w:t>
+      </w:r>
+      <w:r>
+        <w:rPr>
+          <w:rFonts w:ascii="Courier New" w:hAnsi="Courier New" w:cs="Courier New"/>
+          <w:noProof/>
+          <w:color w:val="FF0000"/>
+          <w:sz w:val="20"/>
+          <w:szCs w:val="20"/>
+        </w:rPr>
+        <w:t>key</w:t>
+      </w:r>
+      <w:r>
+        <w:rPr>
+          <w:rFonts w:ascii="Courier New" w:hAnsi="Courier New" w:cs="Courier New"/>
+          <w:noProof/>
+          <w:color w:val="0000FF"/>
+          <w:sz w:val="20"/>
+          <w:szCs w:val="20"/>
+        </w:rPr>
+        <w:t>=</w:t>
+      </w:r>
+      <w:r>
+        <w:rPr>
+          <w:rFonts w:ascii="Courier New" w:hAnsi="Courier New" w:cs="Courier New"/>
+          <w:noProof/>
+          <w:sz w:val="20"/>
+          <w:szCs w:val="20"/>
+        </w:rPr>
+        <w:t>"</w:t>
+      </w:r>
+      <w:r>
+        <w:rPr>
+          <w:rFonts w:ascii="Courier New" w:hAnsi="Courier New" w:cs="Courier New"/>
+          <w:noProof/>
+          <w:color w:val="0000FF"/>
+          <w:sz w:val="20"/>
+          <w:szCs w:val="20"/>
+        </w:rPr>
+        <w:t>PersistenceStorageType</w:t>
+      </w:r>
+      <w:r>
+        <w:rPr>
+          <w:rFonts w:ascii="Courier New" w:hAnsi="Courier New" w:cs="Courier New"/>
+          <w:noProof/>
+          <w:sz w:val="20"/>
+          <w:szCs w:val="20"/>
+        </w:rPr>
+        <w:t>"</w:t>
+      </w:r>
+      <w:r>
+        <w:rPr>
+          <w:rFonts w:ascii="Courier New" w:hAnsi="Courier New" w:cs="Courier New"/>
+          <w:noProof/>
+          <w:color w:val="0000FF"/>
+          <w:sz w:val="20"/>
+          <w:szCs w:val="20"/>
+        </w:rPr>
+        <w:t xml:space="preserve"> </w:t>
+      </w:r>
+      <w:r>
+        <w:rPr>
+          <w:rFonts w:ascii="Courier New" w:hAnsi="Courier New" w:cs="Courier New"/>
+          <w:noProof/>
+          <w:color w:val="FF0000"/>
+          <w:sz w:val="20"/>
+          <w:szCs w:val="20"/>
+        </w:rPr>
+        <w:t>value</w:t>
+      </w:r>
+      <w:r>
+        <w:rPr>
+          <w:rFonts w:ascii="Courier New" w:hAnsi="Courier New" w:cs="Courier New"/>
+          <w:noProof/>
+          <w:color w:val="0000FF"/>
+          <w:sz w:val="20"/>
+          <w:szCs w:val="20"/>
+        </w:rPr>
+        <w:t>=</w:t>
+      </w:r>
+      <w:r>
+        <w:rPr>
+          <w:rFonts w:ascii="Courier New" w:hAnsi="Courier New" w:cs="Courier New"/>
+          <w:noProof/>
+          <w:sz w:val="20"/>
+          <w:szCs w:val="20"/>
+        </w:rPr>
+        <w:t>"</w:t>
+      </w:r>
+      <w:r>
+        <w:rPr>
+          <w:rFonts w:ascii="Courier New" w:hAnsi="Courier New" w:cs="Courier New"/>
+          <w:noProof/>
+          <w:color w:val="0000FF"/>
+          <w:sz w:val="20"/>
+          <w:szCs w:val="20"/>
+        </w:rPr>
+        <w:t>DBLinqMySQL</w:t>
+      </w:r>
+      <w:r>
+        <w:rPr>
+          <w:rFonts w:ascii="Courier New" w:hAnsi="Courier New" w:cs="Courier New"/>
+          <w:noProof/>
+          <w:sz w:val="20"/>
+          <w:szCs w:val="20"/>
+        </w:rPr>
+        <w:t>"</w:t>
+      </w:r>
+      <w:r>
+        <w:rPr>
+          <w:rFonts w:ascii="Courier New" w:hAnsi="Courier New" w:cs="Courier New"/>
+          <w:noProof/>
+          <w:color w:val="0000FF"/>
+          <w:sz w:val="20"/>
+          <w:szCs w:val="20"/>
+        </w:rPr>
+        <w:t xml:space="preserve"> /&gt;</w:t>
+      </w:r>
+      <w:r>
+        <w:rPr>
+          <w:rFonts w:ascii="Courier New" w:hAnsi="Courier New" w:cs="Courier New"/>
+          <w:noProof/>
+          <w:color w:val="0000FF"/>
+          <w:sz w:val="20"/>
+          <w:szCs w:val="20"/>
+        </w:rPr>
+        <w:br/>
+        <w:t>&lt;</w:t>
+      </w:r>
+      <w:r>
+        <w:rPr>
+          <w:rFonts w:ascii="Courier New" w:hAnsi="Courier New" w:cs="Courier New"/>
+          <w:noProof/>
+          <w:color w:val="A31515"/>
+          <w:sz w:val="20"/>
+          <w:szCs w:val="20"/>
+        </w:rPr>
+        <w:t>add</w:t>
+      </w:r>
+      <w:r>
+        <w:rPr>
+          <w:rFonts w:ascii="Courier New" w:hAnsi="Courier New" w:cs="Courier New"/>
+          <w:noProof/>
+          <w:color w:val="0000FF"/>
+          <w:sz w:val="20"/>
+          <w:szCs w:val="20"/>
+        </w:rPr>
+        <w:t xml:space="preserve"> </w:t>
+      </w:r>
+      <w:r>
+        <w:rPr>
+          <w:rFonts w:ascii="Courier New" w:hAnsi="Courier New" w:cs="Courier New"/>
+          <w:noProof/>
+          <w:color w:val="FF0000"/>
+          <w:sz w:val="20"/>
+          <w:szCs w:val="20"/>
+        </w:rPr>
+        <w:t>key</w:t>
+      </w:r>
+      <w:r>
+        <w:rPr>
+          <w:rFonts w:ascii="Courier New" w:hAnsi="Courier New" w:cs="Courier New"/>
+          <w:noProof/>
+          <w:color w:val="0000FF"/>
+          <w:sz w:val="20"/>
+          <w:szCs w:val="20"/>
+        </w:rPr>
+        <w:t>=</w:t>
+      </w:r>
+      <w:r>
+        <w:rPr>
+          <w:rFonts w:ascii="Courier New" w:hAnsi="Courier New" w:cs="Courier New"/>
+          <w:noProof/>
+          <w:sz w:val="20"/>
+          <w:szCs w:val="20"/>
+        </w:rPr>
+        <w:t>"</w:t>
+      </w:r>
+      <w:r>
+        <w:rPr>
+          <w:rFonts w:ascii="Courier New" w:hAnsi="Courier New" w:cs="Courier New"/>
+          <w:noProof/>
+          <w:color w:val="0000FF"/>
+          <w:sz w:val="20"/>
+          <w:szCs w:val="20"/>
+        </w:rPr>
+        <w:t>PersistenceConnStr</w:t>
+      </w:r>
+      <w:r>
+        <w:rPr>
+          <w:rFonts w:ascii="Courier New" w:hAnsi="Courier New" w:cs="Courier New"/>
+          <w:noProof/>
+          <w:sz w:val="20"/>
+          <w:szCs w:val="20"/>
+        </w:rPr>
+        <w:t>"</w:t>
+      </w:r>
+      <w:r>
+        <w:rPr>
+          <w:rFonts w:ascii="Courier New" w:hAnsi="Courier New" w:cs="Courier New"/>
+          <w:noProof/>
+          <w:color w:val="0000FF"/>
+          <w:sz w:val="20"/>
+          <w:szCs w:val="20"/>
+        </w:rPr>
+        <w:t xml:space="preserve"> </w:t>
+      </w:r>
+      <w:r>
+        <w:rPr>
+          <w:rFonts w:ascii="Courier New" w:hAnsi="Courier New" w:cs="Courier New"/>
+          <w:noProof/>
+          <w:color w:val="FF0000"/>
+          <w:sz w:val="20"/>
+          <w:szCs w:val="20"/>
+        </w:rPr>
+        <w:t>value</w:t>
+      </w:r>
+      <w:r>
+        <w:rPr>
+          <w:rFonts w:ascii="Courier New" w:hAnsi="Courier New" w:cs="Courier New"/>
+          <w:noProof/>
+          <w:color w:val="0000FF"/>
+          <w:sz w:val="20"/>
+          <w:szCs w:val="20"/>
+        </w:rPr>
+        <w:t>=</w:t>
+      </w:r>
+      <w:r>
+        <w:rPr>
+          <w:rFonts w:ascii="Courier New" w:hAnsi="Courier New" w:cs="Courier New"/>
+          <w:noProof/>
+          <w:sz w:val="20"/>
+          <w:szCs w:val="20"/>
+        </w:rPr>
+        <w:t>"</w:t>
+      </w:r>
+      <w:r>
+        <w:rPr>
+          <w:rFonts w:ascii="Courier New" w:hAnsi="Courier New" w:cs="Courier New"/>
+          <w:noProof/>
+          <w:color w:val="0000FF"/>
+          <w:sz w:val="20"/>
+          <w:szCs w:val="20"/>
+        </w:rPr>
+        <w:t>Database=sipsorcery;Data Source=localhost;User Id=root;Password=password</w:t>
+      </w:r>
+      <w:r>
+        <w:rPr>
+          <w:rFonts w:ascii="Courier New" w:hAnsi="Courier New" w:cs="Courier New"/>
+          <w:noProof/>
+          <w:sz w:val="20"/>
+          <w:szCs w:val="20"/>
+        </w:rPr>
+        <w:t>"</w:t>
+      </w:r>
+      <w:r>
+        <w:rPr>
+          <w:rFonts w:ascii="Courier New" w:hAnsi="Courier New" w:cs="Courier New"/>
+          <w:noProof/>
+          <w:color w:val="0000FF"/>
+          <w:sz w:val="20"/>
+          <w:szCs w:val="20"/>
+        </w:rPr>
+        <w:t xml:space="preserve"> /&gt;</w:t>
+      </w:r>
+      <w:r>
+        <w:rPr>
+          <w:rFonts w:ascii="Courier New" w:hAnsi="Courier New" w:cs="Courier New"/>
+          <w:noProof/>
+          <w:color w:val="0000FF"/>
+          <w:sz w:val="20"/>
+          <w:szCs w:val="20"/>
+        </w:rPr>
+        <w:br/>
+      </w:r>
+      <w:proofErr w:type="spellStart"/>
+      <w:r>
+        <w:t>Postgresql</w:t>
+      </w:r>
+      <w:proofErr w:type="spellEnd"/>
+      <w:r>
+        <w:t xml:space="preserve">: </w:t>
+      </w:r>
+      <w:r>
+        <w:br/>
+      </w:r>
+      <w:r>
+        <w:rPr>
+          <w:rFonts w:ascii="Courier New" w:hAnsi="Courier New" w:cs="Courier New"/>
+          <w:noProof/>
+          <w:color w:val="0000FF"/>
+          <w:sz w:val="20"/>
+          <w:szCs w:val="20"/>
+        </w:rPr>
+        <w:t>&lt;</w:t>
+      </w:r>
+      <w:r>
+        <w:rPr>
+          <w:rFonts w:ascii="Courier New" w:hAnsi="Courier New" w:cs="Courier New"/>
+          <w:noProof/>
+          <w:color w:val="A31515"/>
+          <w:sz w:val="20"/>
+          <w:szCs w:val="20"/>
+        </w:rPr>
+        <w:t>add</w:t>
+      </w:r>
+      <w:r>
+        <w:rPr>
+          <w:rFonts w:ascii="Courier New" w:hAnsi="Courier New" w:cs="Courier New"/>
+          <w:noProof/>
+          <w:color w:val="0000FF"/>
+          <w:sz w:val="20"/>
+          <w:szCs w:val="20"/>
+        </w:rPr>
+        <w:t xml:space="preserve"> </w:t>
+      </w:r>
+      <w:r>
+        <w:rPr>
+          <w:rFonts w:ascii="Courier New" w:hAnsi="Courier New" w:cs="Courier New"/>
+          <w:noProof/>
+          <w:color w:val="FF0000"/>
+          <w:sz w:val="20"/>
+          <w:szCs w:val="20"/>
+        </w:rPr>
+        <w:t>key</w:t>
+      </w:r>
+      <w:r>
+        <w:rPr>
+          <w:rFonts w:ascii="Courier New" w:hAnsi="Courier New" w:cs="Courier New"/>
+          <w:noProof/>
+          <w:color w:val="0000FF"/>
+          <w:sz w:val="20"/>
+          <w:szCs w:val="20"/>
+        </w:rPr>
+        <w:t>=</w:t>
+      </w:r>
+      <w:r>
+        <w:rPr>
+          <w:rFonts w:ascii="Courier New" w:hAnsi="Courier New" w:cs="Courier New"/>
+          <w:noProof/>
+          <w:sz w:val="20"/>
+          <w:szCs w:val="20"/>
+        </w:rPr>
+        <w:t>"</w:t>
+      </w:r>
+      <w:r>
+        <w:rPr>
+          <w:rFonts w:ascii="Courier New" w:hAnsi="Courier New" w:cs="Courier New"/>
+          <w:noProof/>
+          <w:color w:val="0000FF"/>
+          <w:sz w:val="20"/>
+          <w:szCs w:val="20"/>
+        </w:rPr>
+        <w:t>PersistenceStorageType</w:t>
+      </w:r>
+      <w:r>
+        <w:rPr>
+          <w:rFonts w:ascii="Courier New" w:hAnsi="Courier New" w:cs="Courier New"/>
+          <w:noProof/>
+          <w:sz w:val="20"/>
+          <w:szCs w:val="20"/>
+        </w:rPr>
+        <w:t>"</w:t>
+      </w:r>
+      <w:r>
+        <w:rPr>
+          <w:rFonts w:ascii="Courier New" w:hAnsi="Courier New" w:cs="Courier New"/>
+          <w:noProof/>
+          <w:color w:val="0000FF"/>
+          <w:sz w:val="20"/>
+          <w:szCs w:val="20"/>
+        </w:rPr>
+        <w:t xml:space="preserve"> </w:t>
+      </w:r>
+      <w:r>
+        <w:rPr>
+          <w:rFonts w:ascii="Courier New" w:hAnsi="Courier New" w:cs="Courier New"/>
+          <w:noProof/>
+          <w:color w:val="FF0000"/>
+          <w:sz w:val="20"/>
+          <w:szCs w:val="20"/>
+        </w:rPr>
+        <w:t>value</w:t>
+      </w:r>
+      <w:r>
+        <w:rPr>
+          <w:rFonts w:ascii="Courier New" w:hAnsi="Courier New" w:cs="Courier New"/>
+          <w:noProof/>
+          <w:color w:val="0000FF"/>
+          <w:sz w:val="20"/>
+          <w:szCs w:val="20"/>
+        </w:rPr>
+        <w:t>=</w:t>
+      </w:r>
+      <w:r>
+        <w:rPr>
+          <w:rFonts w:ascii="Courier New" w:hAnsi="Courier New" w:cs="Courier New"/>
+          <w:noProof/>
+          <w:sz w:val="20"/>
+          <w:szCs w:val="20"/>
+        </w:rPr>
+        <w:t>"</w:t>
+      </w:r>
+      <w:r>
+        <w:rPr>
+          <w:rFonts w:ascii="Courier New" w:hAnsi="Courier New" w:cs="Courier New"/>
+          <w:noProof/>
+          <w:color w:val="0000FF"/>
+          <w:sz w:val="20"/>
+          <w:szCs w:val="20"/>
+        </w:rPr>
+        <w:t>DBLinqPostgresql</w:t>
+      </w:r>
+      <w:r>
+        <w:rPr>
+          <w:rFonts w:ascii="Courier New" w:hAnsi="Courier New" w:cs="Courier New"/>
+          <w:noProof/>
+          <w:sz w:val="20"/>
+          <w:szCs w:val="20"/>
+        </w:rPr>
+        <w:t>"</w:t>
+      </w:r>
+      <w:r>
+        <w:rPr>
+          <w:rFonts w:ascii="Courier New" w:hAnsi="Courier New" w:cs="Courier New"/>
+          <w:noProof/>
+          <w:color w:val="0000FF"/>
+          <w:sz w:val="20"/>
+          <w:szCs w:val="20"/>
+        </w:rPr>
+        <w:t xml:space="preserve"> /&gt;</w:t>
+      </w:r>
+      <w:r>
+        <w:rPr>
+          <w:rFonts w:ascii="Courier New" w:hAnsi="Courier New" w:cs="Courier New"/>
+          <w:noProof/>
+          <w:color w:val="0000FF"/>
+          <w:sz w:val="20"/>
+          <w:szCs w:val="20"/>
+        </w:rPr>
+        <w:br/>
+        <w:t>&lt;</w:t>
+      </w:r>
+      <w:r>
+        <w:rPr>
+          <w:rFonts w:ascii="Courier New" w:hAnsi="Courier New" w:cs="Courier New"/>
+          <w:noProof/>
+          <w:color w:val="A31515"/>
+          <w:sz w:val="20"/>
+          <w:szCs w:val="20"/>
+        </w:rPr>
+        <w:t>add</w:t>
+      </w:r>
+      <w:r>
+        <w:rPr>
+          <w:rFonts w:ascii="Courier New" w:hAnsi="Courier New" w:cs="Courier New"/>
+          <w:noProof/>
+          <w:color w:val="0000FF"/>
+          <w:sz w:val="20"/>
+          <w:szCs w:val="20"/>
+        </w:rPr>
+        <w:t xml:space="preserve"> </w:t>
+      </w:r>
+      <w:r>
+        <w:rPr>
+          <w:rFonts w:ascii="Courier New" w:hAnsi="Courier New" w:cs="Courier New"/>
+          <w:noProof/>
+          <w:color w:val="FF0000"/>
+          <w:sz w:val="20"/>
+          <w:szCs w:val="20"/>
+        </w:rPr>
+        <w:t>key</w:t>
+      </w:r>
+      <w:r>
+        <w:rPr>
+          <w:rFonts w:ascii="Courier New" w:hAnsi="Courier New" w:cs="Courier New"/>
+          <w:noProof/>
+          <w:color w:val="0000FF"/>
+          <w:sz w:val="20"/>
+          <w:szCs w:val="20"/>
+        </w:rPr>
+        <w:t>=</w:t>
+      </w:r>
+      <w:r>
+        <w:rPr>
+          <w:rFonts w:ascii="Courier New" w:hAnsi="Courier New" w:cs="Courier New"/>
+          <w:noProof/>
+          <w:sz w:val="20"/>
+          <w:szCs w:val="20"/>
+        </w:rPr>
+        <w:t>"</w:t>
+      </w:r>
+      <w:r>
+        <w:rPr>
+          <w:rFonts w:ascii="Courier New" w:hAnsi="Courier New" w:cs="Courier New"/>
+          <w:noProof/>
+          <w:color w:val="0000FF"/>
+          <w:sz w:val="20"/>
+          <w:szCs w:val="20"/>
+        </w:rPr>
+        <w:t>PersistenceConnStr</w:t>
+      </w:r>
+      <w:r>
+        <w:rPr>
+          <w:rFonts w:ascii="Courier New" w:hAnsi="Courier New" w:cs="Courier New"/>
+          <w:noProof/>
+          <w:sz w:val="20"/>
+          <w:szCs w:val="20"/>
+        </w:rPr>
+        <w:t>"</w:t>
+      </w:r>
+      <w:r>
+        <w:rPr>
+          <w:rFonts w:ascii="Courier New" w:hAnsi="Courier New" w:cs="Courier New"/>
+          <w:noProof/>
+          <w:color w:val="0000FF"/>
+          <w:sz w:val="20"/>
+          <w:szCs w:val="20"/>
+        </w:rPr>
+        <w:t xml:space="preserve"> </w:t>
+      </w:r>
+      <w:r>
+        <w:rPr>
+          <w:rFonts w:ascii="Courier New" w:hAnsi="Courier New" w:cs="Courier New"/>
+          <w:noProof/>
+          <w:color w:val="FF0000"/>
+          <w:sz w:val="20"/>
+          <w:szCs w:val="20"/>
+        </w:rPr>
+        <w:t>value</w:t>
+      </w:r>
+      <w:r>
+        <w:rPr>
+          <w:rFonts w:ascii="Courier New" w:hAnsi="Courier New" w:cs="Courier New"/>
+          <w:noProof/>
+          <w:color w:val="0000FF"/>
+          <w:sz w:val="20"/>
+          <w:szCs w:val="20"/>
+        </w:rPr>
+        <w:t>=</w:t>
+      </w:r>
+      <w:r>
+        <w:rPr>
+          <w:rFonts w:ascii="Courier New" w:hAnsi="Courier New" w:cs="Courier New"/>
+          <w:noProof/>
+          <w:sz w:val="20"/>
+          <w:szCs w:val="20"/>
+        </w:rPr>
+        <w:t>"</w:t>
+      </w:r>
+      <w:r>
+        <w:rPr>
+          <w:rFonts w:ascii="Courier New" w:hAnsi="Courier New" w:cs="Courier New"/>
+          <w:noProof/>
+          <w:color w:val="0000FF"/>
+          <w:sz w:val="20"/>
+          <w:szCs w:val="20"/>
+        </w:rPr>
+        <w:t>Database=sipsorcery;Host=localhost;User Id=postgres;Password=password</w:t>
+      </w:r>
+      <w:r>
+        <w:rPr>
+          <w:rFonts w:ascii="Courier New" w:hAnsi="Courier New" w:cs="Courier New"/>
+          <w:noProof/>
+          <w:sz w:val="20"/>
+          <w:szCs w:val="20"/>
+        </w:rPr>
+        <w:t>"</w:t>
+      </w:r>
+      <w:r>
+        <w:rPr>
+          <w:rFonts w:ascii="Courier New" w:hAnsi="Courier New" w:cs="Courier New"/>
+          <w:noProof/>
+          <w:color w:val="0000FF"/>
+          <w:sz w:val="20"/>
+          <w:szCs w:val="20"/>
+        </w:rPr>
+        <w:t xml:space="preserve"> /&gt;</w:t>
+      </w:r>
+    </w:p>
+    <w:p>
+      <w:pPr>
+        <w:pStyle w:val="NoSpacing"/>
+        <w:numPr>
+          <w:ilvl w:val="0"/>
+          <w:numId w:val="7"/>
+        </w:numPr>
+        <w:rPr>
+          <w:b/>
+        </w:rPr>
+      </w:pPr>
+      <w:r>
+        <w:t xml:space="preserve">Insert a record into the </w:t>
+      </w:r>
+      <w:proofErr w:type="spellStart"/>
+      <w:r>
+        <w:t>sipdomains</w:t>
+      </w:r>
+      <w:proofErr w:type="spellEnd"/>
+      <w:r>
+        <w:t xml:space="preserve"> table as shown below and where “</w:t>
+      </w:r>
+      <w:proofErr w:type="spellStart"/>
+      <w:r>
+        <w:t>myhostname</w:t>
+      </w:r>
+      <w:proofErr w:type="spellEnd"/>
+      <w:r>
+        <w:t>” matches the hostname of IP address your SIP users will use to connect:</w:t>
+      </w:r>
+      <w:r>
+        <w:br/>
+      </w:r>
+      <w:r>
+        <w:rPr>
+          <w:b/>
+        </w:rPr>
+        <w:lastRenderedPageBreak/>
+        <w:t xml:space="preserve">insert into </w:t>
+      </w:r>
+      <w:proofErr w:type="spellStart"/>
+      <w:r>
+        <w:rPr>
+          <w:b/>
+        </w:rPr>
+        <w:t>sipdomains</w:t>
+      </w:r>
+      <w:proofErr w:type="spellEnd"/>
+      <w:r>
+        <w:rPr>
+          <w:b/>
+        </w:rPr>
+        <w:t xml:space="preserve"> values ('7dcc3cf9-7687-4e29-add3-1b97ba545088', '</w:t>
+      </w:r>
+      <w:proofErr w:type="spellStart"/>
+      <w:r>
+        <w:rPr>
+          <w:b/>
+        </w:rPr>
+        <w:t>mydomain</w:t>
+      </w:r>
+      <w:proofErr w:type="spellEnd"/>
+      <w:r>
+        <w:rPr>
+          <w:b/>
+        </w:rPr>
+        <w:t>', 'local</w:t>
+      </w:r>
+      <w:r>
+        <w:rPr>
+          <w:b/>
+        </w:rPr>
+        <w:t>’</w:t>
+      </w:r>
+      <w:r>
+        <w:rPr>
+          <w:b/>
+        </w:rPr>
+        <w:t>, null, default);</w:t>
+      </w:r>
+    </w:p>
+    <w:p>
+      <w:pPr>
+        <w:pStyle w:val="NoSpacing"/>
+      </w:pPr>
+    </w:p>
+    <w:p>
+      <w:pPr>
+        <w:pStyle w:val="Heading1"/>
+      </w:pPr>
+      <w:bookmarkStart w:id="3" w:name="_Toc234651266"/>
+      <w:r>
+        <w:t>3</w:t>
+      </w:r>
+      <w:r>
+        <w:t>.0 General Configuration</w:t>
+      </w:r>
+      <w:bookmarkEnd w:id="3"/>
+    </w:p>
+    <w:p>
+      <w:pPr>
+        <w:pStyle w:val="NoSpacing"/>
+        <w:rPr>
+          <w:lang w:val="en-AU"/>
+        </w:rPr>
+      </w:pPr>
+    </w:p>
+    <w:p>
+      <w:pPr>
+        <w:pStyle w:val="NoSpacing"/>
         <w:rPr>
           <w:lang w:val="en-AU"/>
         </w:rPr>
@@ -1044,7 +2847,7 @@
         </w:rPr>
         <w:t xml:space="preserve">The format of the configuration files follows that of the standard .Net </w:t>
       </w:r>
-      <w:hyperlink r:id="rId7" w:history="1">
+      <w:hyperlink r:id="rId11" w:history="1">
         <w:r>
           <w:rPr>
             <w:rStyle w:val="Hyperlink"/>
@@ -1121,7 +2924,7 @@
     </w:p>
     <w:tbl>
       <w:tblPr>
-        <w:tblStyle w:val="LightShading-Accent1"/>
+        <w:tblStyle w:val="LightShading-Accent11"/>
         <w:tblW w:w="0" w:type="auto"/>
         <w:jc w:val="center"/>
         <w:tblLook w:val="04A0"/>
@@ -1513,7 +3316,7 @@
     </w:p>
     <w:tbl>
       <w:tblPr>
-        <w:tblStyle w:val="LightShading-Accent1"/>
+        <w:tblStyle w:val="LightShading-Accent11"/>
         <w:tblW w:w="0" w:type="auto"/>
         <w:jc w:val="center"/>
         <w:tblLook w:val="04A0"/>
@@ -1783,7 +3586,7 @@
         </w:rPr>
         <w:t xml:space="preserve"> the node. This node controls the logging options for the application and provides a large variety of different logging options and mechanisms. Full information on configuring logging can be obtained from the</w:t>
       </w:r>
-      <w:hyperlink r:id="rId8" w:history="1">
+      <w:hyperlink r:id="rId12" w:history="1">
         <w:r>
           <w:rPr>
             <w:rStyle w:val="Hyperlink"/>
@@ -2229,7 +4032,6 @@
           <w:sz w:val="20"/>
           <w:szCs w:val="20"/>
         </w:rPr>
-        <w:lastRenderedPageBreak/>
         <w:t xml:space="preserve">      &lt;</w:t>
       </w:r>
       <w:r>
@@ -2372,6 +4174,7 @@
           <w:sz w:val="20"/>
           <w:szCs w:val="20"/>
         </w:rPr>
+        <w:lastRenderedPageBreak/>
         <w:t xml:space="preserve">      &lt;</w:t>
       </w:r>
       <w:r>
@@ -2633,9 +4436,9 @@
       <w:pPr>
         <w:pStyle w:val="Heading1"/>
       </w:pPr>
-      <w:bookmarkStart w:id="3" w:name="_Toc231116720"/>
-      <w:r>
-        <w:t>3</w:t>
+      <w:bookmarkStart w:id="4" w:name="_Toc234651267"/>
+      <w:r>
+        <w:t>4</w:t>
       </w:r>
       <w:r>
         <w:t xml:space="preserve">.0 </w:t>
@@ -2652,15 +4455,15 @@
       <w:r>
         <w:t xml:space="preserve"> Configurations</w:t>
       </w:r>
-      <w:bookmarkEnd w:id="3"/>
+      <w:bookmarkEnd w:id="4"/>
     </w:p>
     <w:p>
       <w:pPr>
         <w:pStyle w:val="Heading2"/>
       </w:pPr>
-      <w:bookmarkStart w:id="4" w:name="_Toc231116721"/>
-      <w:r>
-        <w:t>3</w:t>
+      <w:bookmarkStart w:id="5" w:name="_Toc234651268"/>
+      <w:r>
+        <w:t>4</w:t>
       </w:r>
       <w:r>
         <w:t xml:space="preserve">.1 </w:t>
@@ -2668,7 +4471,7 @@
       <w:r>
         <w:t>Application Server</w:t>
       </w:r>
-      <w:bookmarkEnd w:id="4"/>
+      <w:bookmarkEnd w:id="5"/>
     </w:p>
     <w:p>
       <w:pPr>
@@ -2731,7 +4534,7 @@
     </w:p>
     <w:tbl>
       <w:tblPr>
-        <w:tblStyle w:val="LightShading-Accent1"/>
+        <w:tblStyle w:val="LightShading-Accent11"/>
         <w:tblW w:w="0" w:type="auto"/>
         <w:jc w:val="center"/>
         <w:tblLook w:val="04A0"/>
@@ -3085,7 +4888,7 @@
                 <w:sz w:val="20"/>
                 <w:szCs w:val="20"/>
               </w:rPr>
-              <w:t>WebServiceEnabled</w:t>
+              <w:t>sipsockets</w:t>
             </w:r>
           </w:p>
         </w:tc>
@@ -3105,59 +4908,6 @@
               <w:rPr>
                 <w:lang w:val="en-AU"/>
               </w:rPr>
-              <w:t>Whether or not the web service end points should be enabled. Example: True. Omitting the setting or leaving it blank will disable the web services.</w:t>
-            </w:r>
-          </w:p>
-        </w:tc>
-      </w:tr>
-      <w:tr>
-        <w:trPr>
-          <w:jc w:val="center"/>
-        </w:trPr>
-        <w:tc>
-          <w:tcPr>
-            <w:cnfStyle w:val="001000000000"/>
-            <w:tcW w:w="0" w:type="auto"/>
-          </w:tcPr>
-          <w:p>
-            <w:pPr>
-              <w:pStyle w:val="NoSpacing"/>
-              <w:rPr>
-                <w:rFonts w:ascii="Courier New" w:hAnsi="Courier New" w:cs="Courier New"/>
-                <w:noProof/>
-                <w:color w:val="A31515"/>
-                <w:sz w:val="20"/>
-                <w:szCs w:val="20"/>
-              </w:rPr>
-            </w:pPr>
-            <w:r>
-              <w:rPr>
-                <w:rFonts w:ascii="Courier New" w:hAnsi="Courier New" w:cs="Courier New"/>
-                <w:noProof/>
-                <w:color w:val="A31515"/>
-                <w:sz w:val="20"/>
-                <w:szCs w:val="20"/>
-              </w:rPr>
-              <w:t>sipsockets</w:t>
-            </w:r>
-          </w:p>
-        </w:tc>
-        <w:tc>
-          <w:tcPr>
-            <w:tcW w:w="0" w:type="auto"/>
-          </w:tcPr>
-          <w:p>
-            <w:pPr>
-              <w:pStyle w:val="NoSpacing"/>
-              <w:cnfStyle w:val="000000000000"/>
-              <w:rPr>
-                <w:lang w:val="en-AU"/>
-              </w:rPr>
-            </w:pPr>
-            <w:r>
-              <w:rPr>
-                <w:lang w:val="en-AU"/>
-              </w:rPr>
               <w:t xml:space="preserve">The XML configuration node that controls the initialisation of the server agent’s SIP transport layer. See the </w:t>
             </w:r>
             <w:hyperlink w:anchor="_2.0_General_Configuration" w:history="1">
@@ -3228,7 +4978,7 @@
         </w:rPr>
         <w:t xml:space="preserve"> node to configure the service endpoints and behaviours. The web service software infrastructure employed is </w:t>
       </w:r>
-      <w:hyperlink r:id="rId9" w:history="1">
+      <w:hyperlink r:id="rId13" w:history="1">
         <w:r>
           <w:rPr>
             <w:rStyle w:val="Hyperlink"/>
@@ -3862,7 +5612,6 @@
           <w:sz w:val="20"/>
           <w:szCs w:val="20"/>
         </w:rPr>
-        <w:lastRenderedPageBreak/>
         <w:t xml:space="preserve">        &lt;/</w:t>
       </w:r>
       <w:r>
@@ -3934,9 +5683,9 @@
       <w:pPr>
         <w:pStyle w:val="Heading2"/>
       </w:pPr>
-      <w:bookmarkStart w:id="5" w:name="_Toc231116722"/>
-      <w:r>
-        <w:t>3</w:t>
+      <w:bookmarkStart w:id="6" w:name="_Toc234651269"/>
+      <w:r>
+        <w:t>4</w:t>
       </w:r>
       <w:r>
         <w:t xml:space="preserve">.2 </w:t>
@@ -3944,7 +5693,7 @@
       <w:r>
         <w:t>Monitor Server</w:t>
       </w:r>
-      <w:bookmarkEnd w:id="5"/>
+      <w:bookmarkEnd w:id="6"/>
     </w:p>
     <w:p>
       <w:pPr>
@@ -4013,7 +5762,7 @@
     </w:p>
     <w:tbl>
       <w:tblPr>
-        <w:tblStyle w:val="LightShading-Accent1"/>
+        <w:tblStyle w:val="LightShading-Accent11"/>
         <w:tblW w:w="0" w:type="auto"/>
         <w:jc w:val="center"/>
         <w:tblLook w:val="04A0"/>
@@ -4113,7 +5862,31 @@
               <w:rPr>
                 <w:lang w:val="en-AU"/>
               </w:rPr>
-              <w:t xml:space="preserve">The loopback port the server will send application log and notification messages to. Example: </w:t>
+              <w:t xml:space="preserve">The loopback port the </w:t>
+            </w:r>
+            <w:r>
+              <w:rPr>
+                <w:lang w:val="en-AU"/>
+              </w:rPr>
+              <w:t>Monitor S</w:t>
+            </w:r>
+            <w:r>
+              <w:rPr>
+                <w:lang w:val="en-AU"/>
+              </w:rPr>
+              <w:t xml:space="preserve">erver will </w:t>
+            </w:r>
+            <w:r>
+              <w:rPr>
+                <w:lang w:val="en-AU"/>
+              </w:rPr>
+              <w:t xml:space="preserve">listen on for </w:t>
+            </w:r>
+            <w:r>
+              <w:rPr>
+                <w:lang w:val="en-AU"/>
+              </w:rPr>
+              <w:t xml:space="preserve">application log and notification messages to. Example: </w:t>
             </w:r>
             <w:r>
               <w:rPr>
@@ -4622,36 +6395,6 @@
           <w:szCs w:val="20"/>
         </w:rPr>
       </w:pPr>
-      <w:r>
-        <w:rPr>
-          <w:rFonts w:ascii="Courier New" w:hAnsi="Courier New" w:cs="Courier New"/>
-          <w:noProof/>
-          <w:color w:val="0000FF"/>
-          <w:sz w:val="20"/>
-          <w:szCs w:val="20"/>
-        </w:rPr>
-        <w:t xml:space="preserve">    &lt;</w:t>
-      </w:r>
-      <w:r>
-        <w:rPr>
-          <w:rFonts w:ascii="Courier New" w:hAnsi="Courier New" w:cs="Courier New"/>
-          <w:noProof/>
-          <w:color w:val="A31515"/>
-          <w:sz w:val="20"/>
-          <w:szCs w:val="20"/>
-        </w:rPr>
-        <w:t>sipmonitormachinesockets</w:t>
-      </w:r>
-      <w:r>
-        <w:rPr>
-          <w:rFonts w:ascii="Courier New" w:hAnsi="Courier New" w:cs="Courier New"/>
-          <w:noProof/>
-          <w:color w:val="0000FF"/>
-          <w:sz w:val="20"/>
-          <w:szCs w:val="20"/>
-        </w:rPr>
-        <w:t>&gt;</w:t>
-      </w:r>
     </w:p>
     <w:p>
       <w:pPr>
@@ -4675,6 +6418,51 @@
           <w:sz w:val="20"/>
           <w:szCs w:val="20"/>
         </w:rPr>
+        <w:t xml:space="preserve">    &lt;</w:t>
+      </w:r>
+      <w:r>
+        <w:rPr>
+          <w:rFonts w:ascii="Courier New" w:hAnsi="Courier New" w:cs="Courier New"/>
+          <w:noProof/>
+          <w:color w:val="A31515"/>
+          <w:sz w:val="20"/>
+          <w:szCs w:val="20"/>
+        </w:rPr>
+        <w:t>sipmonitormachinesockets</w:t>
+      </w:r>
+      <w:r>
+        <w:rPr>
+          <w:rFonts w:ascii="Courier New" w:hAnsi="Courier New" w:cs="Courier New"/>
+          <w:noProof/>
+          <w:color w:val="0000FF"/>
+          <w:sz w:val="20"/>
+          <w:szCs w:val="20"/>
+        </w:rPr>
+        <w:t>&gt;</w:t>
+      </w:r>
+    </w:p>
+    <w:p>
+      <w:pPr>
+        <w:autoSpaceDE w:val="0"/>
+        <w:autoSpaceDN w:val="0"/>
+        <w:adjustRightInd w:val="0"/>
+        <w:spacing w:after="0" w:line="240" w:lineRule="auto"/>
+        <w:rPr>
+          <w:rFonts w:ascii="Courier New" w:hAnsi="Courier New" w:cs="Courier New"/>
+          <w:noProof/>
+          <w:color w:val="0000FF"/>
+          <w:sz w:val="20"/>
+          <w:szCs w:val="20"/>
+        </w:rPr>
+      </w:pPr>
+      <w:r>
+        <w:rPr>
+          <w:rFonts w:ascii="Courier New" w:hAnsi="Courier New" w:cs="Courier New"/>
+          <w:noProof/>
+          <w:color w:val="0000FF"/>
+          <w:sz w:val="20"/>
+          <w:szCs w:val="20"/>
+        </w:rPr>
         <w:t xml:space="preserve">      &lt;</w:t>
       </w:r>
       <w:r>
@@ -4791,9 +6579,9 @@
       <w:pPr>
         <w:pStyle w:val="Heading2"/>
       </w:pPr>
-      <w:bookmarkStart w:id="6" w:name="_Toc231116723"/>
-      <w:r>
-        <w:t>3</w:t>
+      <w:bookmarkStart w:id="7" w:name="_Toc234651270"/>
+      <w:r>
+        <w:t>4</w:t>
       </w:r>
       <w:r>
         <w:t xml:space="preserve">.3 Stateless </w:t>
@@ -4801,7 +6589,7 @@
       <w:r>
         <w:t>Proxy</w:t>
       </w:r>
-      <w:bookmarkEnd w:id="6"/>
+      <w:bookmarkEnd w:id="7"/>
     </w:p>
     <w:p>
       <w:pPr>
@@ -4864,7 +6652,7 @@
     </w:p>
     <w:tbl>
       <w:tblPr>
-        <w:tblStyle w:val="LightShading-Accent1"/>
+        <w:tblStyle w:val="LightShading-Accent11"/>
         <w:tblW w:w="0" w:type="auto"/>
         <w:jc w:val="center"/>
         <w:tblLook w:val="04A0"/>
@@ -5223,14 +7011,7 @@
               <w:rPr>
                 <w:lang w:val="en-AU"/>
               </w:rPr>
-              <w:t xml:space="preserve"> chapter for </w:t>
-            </w:r>
-            <w:r>
-              <w:rPr>
-                <w:lang w:val="en-AU"/>
-              </w:rPr>
-              <w:lastRenderedPageBreak/>
-              <w:t>details.</w:t>
+              <w:t xml:space="preserve"> chapter for details.</w:t>
             </w:r>
           </w:p>
         </w:tc>
@@ -5248,9 +7029,10 @@
       <w:pPr>
         <w:pStyle w:val="Heading2"/>
       </w:pPr>
-      <w:bookmarkStart w:id="7" w:name="_Toc231116724"/>
-      <w:r>
-        <w:t>3</w:t>
+      <w:bookmarkStart w:id="8" w:name="_Toc234651271"/>
+      <w:r>
+        <w:lastRenderedPageBreak/>
+        <w:t>4</w:t>
       </w:r>
       <w:r>
         <w:t>.4 R</w:t>
@@ -5258,7 +7040,7 @@
       <w:r>
         <w:t>egistrar</w:t>
       </w:r>
-      <w:bookmarkEnd w:id="7"/>
+      <w:bookmarkEnd w:id="8"/>
     </w:p>
     <w:p>
       <w:pPr>
@@ -5327,7 +7109,7 @@
     </w:p>
     <w:tbl>
       <w:tblPr>
-        <w:tblStyle w:val="LightShading-Accent1"/>
+        <w:tblStyle w:val="LightShading-Accent11"/>
         <w:tblW w:w="0" w:type="auto"/>
         <w:jc w:val="center"/>
         <w:tblLook w:val="04A0"/>
@@ -5502,17 +7284,7 @@
                 <w:sz w:val="20"/>
                 <w:szCs w:val="20"/>
               </w:rPr>
-              <w:t xml:space="preserve"> </w:t>
-            </w:r>
-            <w:r>
-              <w:rPr>
-                <w:rFonts w:ascii="Courier New" w:hAnsi="Courier New" w:cs="Courier New"/>
-                <w:noProof/>
-                <w:color w:val="0000FF"/>
-                <w:sz w:val="20"/>
-                <w:szCs w:val="20"/>
-              </w:rPr>
-              <w:t>10</w:t>
+              <w:t xml:space="preserve"> 10</w:t>
             </w:r>
             <w:r>
               <w:rPr>
@@ -6847,9 +8619,8 @@
       <w:pPr>
         <w:pStyle w:val="Heading2"/>
       </w:pPr>
-      <w:bookmarkStart w:id="8" w:name="_Toc231116725"/>
-      <w:r>
-        <w:lastRenderedPageBreak/>
+      <w:bookmarkStart w:id="9" w:name="_Toc234651272"/>
+      <w:r>
         <w:t>3</w:t>
       </w:r>
       <w:r>
@@ -6858,7 +8629,7 @@
       <w:r>
         <w:t xml:space="preserve"> Registration Agent</w:t>
       </w:r>
-      <w:bookmarkEnd w:id="8"/>
+      <w:bookmarkEnd w:id="9"/>
     </w:p>
     <w:p>
       <w:pPr>
@@ -6933,7 +8704,7 @@
     </w:p>
     <w:tbl>
       <w:tblPr>
-        <w:tblStyle w:val="LightShading-Accent1"/>
+        <w:tblStyle w:val="LightShading-Accent11"/>
         <w:tblW w:w="0" w:type="auto"/>
         <w:jc w:val="center"/>
         <w:tblLook w:val="04A0"/>
@@ -6963,6 +8734,7 @@
               <w:rPr>
                 <w:lang w:val="en-AU"/>
               </w:rPr>
+              <w:lastRenderedPageBreak/>
               <w:t>Setting</w:t>
             </w:r>
           </w:p>
@@ -7204,6 +8976,1155 @@
     <w:p>
       <w:pPr>
         <w:pStyle w:val="Heading1"/>
+      </w:pPr>
+      <w:bookmarkStart w:id="10" w:name="_Toc234651273"/>
+      <w:r>
+        <w:t>5</w:t>
+      </w:r>
+      <w:r>
+        <w:t>.0 Runtime Data</w:t>
+      </w:r>
+      <w:bookmarkEnd w:id="10"/>
+    </w:p>
+    <w:p>
+      <w:pPr>
+        <w:pStyle w:val="NoSpacing"/>
+      </w:pPr>
+    </w:p>
+    <w:p>
+      <w:r>
+        <w:t xml:space="preserve">The </w:t>
+      </w:r>
+      <w:proofErr w:type="spellStart"/>
+      <w:r>
+        <w:t>SIPSorcery</w:t>
+      </w:r>
+      <w:proofErr w:type="spellEnd"/>
+      <w:r>
+        <w:t xml:space="preserve"> server agents require a persistent data store in order to be able to operate properly. The data that needs to be stored are:</w:t>
+      </w:r>
+    </w:p>
+    <w:p>
+      <w:pPr>
+        <w:pStyle w:val="ListParagraph"/>
+        <w:numPr>
+          <w:ilvl w:val="0"/>
+          <w:numId w:val="3"/>
+        </w:numPr>
+      </w:pPr>
+      <w:r>
+        <w:t>Customers: Username, passwords and other data for each user,</w:t>
+      </w:r>
+    </w:p>
+    <w:p>
+      <w:pPr>
+        <w:pStyle w:val="ListParagraph"/>
+        <w:numPr>
+          <w:ilvl w:val="0"/>
+          <w:numId w:val="3"/>
+        </w:numPr>
+      </w:pPr>
+      <w:r>
+        <w:t>SIP Accounts: Username, passwords and configuration options for each SIP Account,</w:t>
+      </w:r>
+    </w:p>
+    <w:p>
+      <w:pPr>
+        <w:pStyle w:val="ListParagraph"/>
+        <w:numPr>
+          <w:ilvl w:val="0"/>
+          <w:numId w:val="3"/>
+        </w:numPr>
+      </w:pPr>
+      <w:r>
+        <w:t>SIP Dial Plans: Dial plan scripts for users,</w:t>
+      </w:r>
+    </w:p>
+    <w:p>
+      <w:pPr>
+        <w:pStyle w:val="ListParagraph"/>
+        <w:numPr>
+          <w:ilvl w:val="0"/>
+          <w:numId w:val="3"/>
+        </w:numPr>
+      </w:pPr>
+      <w:r>
+        <w:t xml:space="preserve">SIP Domains: The domain names that the </w:t>
+      </w:r>
+      <w:proofErr w:type="spellStart"/>
+      <w:r>
+        <w:t>SIPSorcery</w:t>
+      </w:r>
+      <w:proofErr w:type="spellEnd"/>
+      <w:r>
+        <w:t xml:space="preserve"> application server will process,</w:t>
+      </w:r>
+    </w:p>
+    <w:p>
+      <w:pPr>
+        <w:pStyle w:val="ListParagraph"/>
+        <w:numPr>
+          <w:ilvl w:val="0"/>
+          <w:numId w:val="3"/>
+        </w:numPr>
+      </w:pPr>
+      <w:r>
+        <w:t>SIP Providers: The list of 3</w:t>
+      </w:r>
+      <w:r>
+        <w:rPr>
+          <w:vertAlign w:val="superscript"/>
+        </w:rPr>
+        <w:t>rd</w:t>
+      </w:r>
+      <w:r>
+        <w:t xml:space="preserve"> party SIP Providers under management for each user.</w:t>
+      </w:r>
+    </w:p>
+    <w:p>
+      <w:r>
+        <w:t>The options available for data store persistence are:</w:t>
+      </w:r>
+    </w:p>
+    <w:p>
+      <w:pPr>
+        <w:pStyle w:val="ListParagraph"/>
+        <w:numPr>
+          <w:ilvl w:val="0"/>
+          <w:numId w:val="4"/>
+        </w:numPr>
+      </w:pPr>
+      <w:r>
+        <w:t>XML files,</w:t>
+      </w:r>
+    </w:p>
+    <w:p>
+      <w:pPr>
+        <w:pStyle w:val="ListParagraph"/>
+        <w:numPr>
+          <w:ilvl w:val="0"/>
+          <w:numId w:val="4"/>
+        </w:numPr>
+      </w:pPr>
+      <w:proofErr w:type="spellStart"/>
+      <w:r>
+        <w:t>Postgresql</w:t>
+      </w:r>
+      <w:proofErr w:type="spellEnd"/>
+      <w:r>
+        <w:t xml:space="preserve"> relational database,</w:t>
+      </w:r>
+    </w:p>
+    <w:p>
+      <w:pPr>
+        <w:pStyle w:val="ListParagraph"/>
+        <w:numPr>
+          <w:ilvl w:val="0"/>
+          <w:numId w:val="4"/>
+        </w:numPr>
+      </w:pPr>
+      <w:proofErr w:type="spellStart"/>
+      <w:r>
+        <w:t>MySQL</w:t>
+      </w:r>
+      <w:proofErr w:type="spellEnd"/>
+      <w:r>
+        <w:t xml:space="preserve"> relational database.</w:t>
+      </w:r>
+    </w:p>
+    <w:p>
+      <w:r>
+        <w:t xml:space="preserve">XML files are the easiest to set up and manage and are the recommended option for small installations. The use of an XML file (or any flat file) approach for a high number of concurrent writes is not ideal and in the case of the </w:t>
+      </w:r>
+      <w:proofErr w:type="spellStart"/>
+      <w:r>
+        <w:t>SIPSorcery</w:t>
+      </w:r>
+      <w:proofErr w:type="spellEnd"/>
+      <w:r>
+        <w:t xml:space="preserve"> servers there can be issues writing Call Detail Records (CDRs) in high call volume installs. In that case of if CDRs are critical an XML file approach is not recommended and instead a relational database should be used.</w:t>
+      </w:r>
+    </w:p>
+    <w:p>
+      <w:r>
+        <w:t xml:space="preserve">For the two relational databases supported the schema is the same and the latest version can be downloaded from </w:t>
+      </w:r>
+      <w:r>
+        <w:rPr>
+          <w:b/>
+        </w:rPr>
+        <w:t>\</w:t>
+      </w:r>
+      <w:proofErr w:type="spellStart"/>
+      <w:r>
+        <w:rPr>
+          <w:b/>
+        </w:rPr>
+        <w:t>sips</w:t>
+      </w:r>
+      <w:r>
+        <w:rPr>
+          <w:b/>
+        </w:rPr>
+        <w:t>orcery</w:t>
+      </w:r>
+      <w:proofErr w:type="spellEnd"/>
+      <w:r>
+        <w:rPr>
+          <w:b/>
+        </w:rPr>
+        <w:t>-</w:t>
+      </w:r>
+      <w:r>
+        <w:rPr>
+          <w:b/>
+        </w:rPr>
+        <w:t>s</w:t>
+      </w:r>
+      <w:r>
+        <w:rPr>
+          <w:b/>
+        </w:rPr>
+        <w:t>ervers\SQL\sipsorcery.sql</w:t>
+      </w:r>
+      <w:r>
+        <w:t xml:space="preserve"> using SVN or through a browser at </w:t>
+      </w:r>
+      <w:hyperlink r:id="rId14" w:history="1">
+        <w:r>
+          <w:rPr>
+            <w:rStyle w:val="Hyperlink"/>
+          </w:rPr>
+          <w:t xml:space="preserve">latest </w:t>
+        </w:r>
+        <w:proofErr w:type="spellStart"/>
+        <w:r>
+          <w:rPr>
+            <w:rStyle w:val="Hyperlink"/>
+          </w:rPr>
+          <w:t>SIPSorcery</w:t>
+        </w:r>
+        <w:proofErr w:type="spellEnd"/>
+        <w:r>
+          <w:rPr>
+            <w:rStyle w:val="Hyperlink"/>
+          </w:rPr>
+          <w:t xml:space="preserve"> So</w:t>
+        </w:r>
+        <w:r>
+          <w:rPr>
+            <w:rStyle w:val="Hyperlink"/>
+          </w:rPr>
+          <w:t>u</w:t>
+        </w:r>
+        <w:r>
+          <w:rPr>
+            <w:rStyle w:val="Hyperlink"/>
+          </w:rPr>
+          <w:t>rce</w:t>
+        </w:r>
+      </w:hyperlink>
+      <w:r>
+        <w:t>.</w:t>
+      </w:r>
+    </w:p>
+    <w:p>
+      <w:pPr>
+        <w:pStyle w:val="NoSpacing"/>
+      </w:pPr>
+    </w:p>
+    <w:p>
+      <w:pPr>
+        <w:pStyle w:val="Heading2"/>
+      </w:pPr>
+      <w:bookmarkStart w:id="11" w:name="_Toc234651274"/>
+      <w:r>
+        <w:t>5</w:t>
+      </w:r>
+      <w:r>
+        <w:t>.1 Minimal Runtime Data Configuration</w:t>
+      </w:r>
+      <w:bookmarkEnd w:id="11"/>
+    </w:p>
+    <w:p>
+      <w:pPr>
+        <w:pStyle w:val="NoSpacing"/>
+      </w:pPr>
+    </w:p>
+    <w:p>
+      <w:pPr>
+        <w:pStyle w:val="NoSpacing"/>
+      </w:pPr>
+      <w:r>
+        <w:t xml:space="preserve">The </w:t>
+      </w:r>
+      <w:proofErr w:type="spellStart"/>
+      <w:r>
+        <w:t>SIPSorcery</w:t>
+      </w:r>
+      <w:proofErr w:type="spellEnd"/>
+      <w:r>
+        <w:t xml:space="preserve"> servers will run without any runtime data </w:t>
+      </w:r>
+      <w:r>
+        <w:t xml:space="preserve">configured </w:t>
+      </w:r>
+      <w:r>
+        <w:t xml:space="preserve">but no </w:t>
+      </w:r>
+      <w:r>
+        <w:t>call, registrations or other SIP operations will be possible since the servers will not know anything about the users or domains attempting them.</w:t>
+      </w:r>
+    </w:p>
+    <w:p>
+      <w:pPr>
+        <w:pStyle w:val="NoSpacing"/>
+      </w:pPr>
+    </w:p>
+    <w:p>
+      <w:pPr>
+        <w:pStyle w:val="NoSpacing"/>
+      </w:pPr>
+      <w:r>
+        <w:t xml:space="preserve">The first thing that needs to be configured is the SIP domains so that the </w:t>
+      </w:r>
+      <w:proofErr w:type="spellStart"/>
+      <w:r>
+        <w:t>SIPSorcery</w:t>
+      </w:r>
+      <w:proofErr w:type="spellEnd"/>
+      <w:r>
+        <w:t xml:space="preserve"> servers can differentiate between incoming and outgoing calls. Without the differentiation the Application </w:t>
+      </w:r>
+      <w:r>
+        <w:lastRenderedPageBreak/>
+        <w:t>Server does not know whether a call it receives should be challenged for authentication or whether it should be treated as an incoming public call.</w:t>
+      </w:r>
+    </w:p>
+    <w:p>
+      <w:pPr>
+        <w:pStyle w:val="NoSpacing"/>
+      </w:pPr>
+    </w:p>
+    <w:p>
+      <w:pPr>
+        <w:pStyle w:val="Heading3"/>
+      </w:pPr>
+      <w:bookmarkStart w:id="12" w:name="_Toc234651275"/>
+      <w:r>
+        <w:t>5</w:t>
+      </w:r>
+      <w:r>
+        <w:t>.1.</w:t>
+      </w:r>
+      <w:r>
+        <w:t>1</w:t>
+      </w:r>
+      <w:r>
+        <w:t xml:space="preserve"> SIP Domains Configuration</w:t>
+      </w:r>
+      <w:bookmarkEnd w:id="12"/>
+    </w:p>
+    <w:p>
+      <w:pPr>
+        <w:pStyle w:val="NoSpacing"/>
+      </w:pPr>
+    </w:p>
+    <w:p>
+      <w:pPr>
+        <w:pStyle w:val="NoSpacing"/>
+      </w:pPr>
+      <w:r>
+        <w:t>An example of a minimal SIP Domain XML file is:</w:t>
+      </w:r>
+    </w:p>
+    <w:p>
+      <w:pPr>
+        <w:pStyle w:val="NoSpacing"/>
+      </w:pPr>
+    </w:p>
+    <w:p>
+      <w:pPr>
+        <w:autoSpaceDE w:val="0"/>
+        <w:autoSpaceDN w:val="0"/>
+        <w:adjustRightInd w:val="0"/>
+        <w:spacing w:after="0" w:line="240" w:lineRule="auto"/>
+        <w:rPr>
+          <w:rFonts w:ascii="Courier New" w:hAnsi="Courier New" w:cs="Courier New"/>
+          <w:noProof/>
+          <w:color w:val="0000FF"/>
+          <w:sz w:val="20"/>
+          <w:szCs w:val="20"/>
+        </w:rPr>
+      </w:pPr>
+      <w:r>
+        <w:rPr>
+          <w:rFonts w:ascii="Courier New" w:hAnsi="Courier New" w:cs="Courier New"/>
+          <w:noProof/>
+          <w:color w:val="0000FF"/>
+          <w:sz w:val="20"/>
+          <w:szCs w:val="20"/>
+        </w:rPr>
+        <w:t>&lt;</w:t>
+      </w:r>
+      <w:r>
+        <w:rPr>
+          <w:rFonts w:ascii="Courier New" w:hAnsi="Courier New" w:cs="Courier New"/>
+          <w:noProof/>
+          <w:color w:val="A31515"/>
+          <w:sz w:val="20"/>
+          <w:szCs w:val="20"/>
+        </w:rPr>
+        <w:t>sipdomains</w:t>
+      </w:r>
+      <w:r>
+        <w:rPr>
+          <w:rFonts w:ascii="Courier New" w:hAnsi="Courier New" w:cs="Courier New"/>
+          <w:noProof/>
+          <w:color w:val="0000FF"/>
+          <w:sz w:val="20"/>
+          <w:szCs w:val="20"/>
+        </w:rPr>
+        <w:t>&gt;</w:t>
+      </w:r>
+    </w:p>
+    <w:p>
+      <w:pPr>
+        <w:autoSpaceDE w:val="0"/>
+        <w:autoSpaceDN w:val="0"/>
+        <w:adjustRightInd w:val="0"/>
+        <w:spacing w:after="0" w:line="240" w:lineRule="auto"/>
+        <w:rPr>
+          <w:rFonts w:ascii="Courier New" w:hAnsi="Courier New" w:cs="Courier New"/>
+          <w:noProof/>
+          <w:color w:val="0000FF"/>
+          <w:sz w:val="20"/>
+          <w:szCs w:val="20"/>
+        </w:rPr>
+      </w:pPr>
+      <w:r>
+        <w:rPr>
+          <w:rFonts w:ascii="Courier New" w:hAnsi="Courier New" w:cs="Courier New"/>
+          <w:noProof/>
+          <w:color w:val="0000FF"/>
+          <w:sz w:val="20"/>
+          <w:szCs w:val="20"/>
+        </w:rPr>
+        <w:t xml:space="preserve"> &lt;</w:t>
+      </w:r>
+      <w:r>
+        <w:rPr>
+          <w:rFonts w:ascii="Courier New" w:hAnsi="Courier New" w:cs="Courier New"/>
+          <w:noProof/>
+          <w:color w:val="A31515"/>
+          <w:sz w:val="20"/>
+          <w:szCs w:val="20"/>
+        </w:rPr>
+        <w:t>sipdomain</w:t>
+      </w:r>
+      <w:r>
+        <w:rPr>
+          <w:rFonts w:ascii="Courier New" w:hAnsi="Courier New" w:cs="Courier New"/>
+          <w:noProof/>
+          <w:color w:val="0000FF"/>
+          <w:sz w:val="20"/>
+          <w:szCs w:val="20"/>
+        </w:rPr>
+        <w:t>&gt;</w:t>
+      </w:r>
+    </w:p>
+    <w:p>
+      <w:pPr>
+        <w:autoSpaceDE w:val="0"/>
+        <w:autoSpaceDN w:val="0"/>
+        <w:adjustRightInd w:val="0"/>
+        <w:spacing w:after="0" w:line="240" w:lineRule="auto"/>
+        <w:rPr>
+          <w:rFonts w:ascii="Courier New" w:hAnsi="Courier New" w:cs="Courier New"/>
+          <w:noProof/>
+          <w:color w:val="0000FF"/>
+          <w:sz w:val="20"/>
+          <w:szCs w:val="20"/>
+        </w:rPr>
+      </w:pPr>
+      <w:r>
+        <w:rPr>
+          <w:rFonts w:ascii="Courier New" w:hAnsi="Courier New" w:cs="Courier New"/>
+          <w:noProof/>
+          <w:color w:val="0000FF"/>
+          <w:sz w:val="20"/>
+          <w:szCs w:val="20"/>
+        </w:rPr>
+        <w:t xml:space="preserve">  &lt;</w:t>
+      </w:r>
+      <w:r>
+        <w:rPr>
+          <w:rFonts w:ascii="Courier New" w:hAnsi="Courier New" w:cs="Courier New"/>
+          <w:noProof/>
+          <w:color w:val="A31515"/>
+          <w:sz w:val="20"/>
+          <w:szCs w:val="20"/>
+        </w:rPr>
+        <w:t>domain</w:t>
+      </w:r>
+      <w:r>
+        <w:rPr>
+          <w:rFonts w:ascii="Courier New" w:hAnsi="Courier New" w:cs="Courier New"/>
+          <w:noProof/>
+          <w:color w:val="0000FF"/>
+          <w:sz w:val="20"/>
+          <w:szCs w:val="20"/>
+        </w:rPr>
+        <w:t>&gt;</w:t>
+      </w:r>
+      <w:r>
+        <w:rPr>
+          <w:rFonts w:ascii="Courier New" w:hAnsi="Courier New" w:cs="Courier New"/>
+          <w:noProof/>
+          <w:sz w:val="20"/>
+          <w:szCs w:val="20"/>
+        </w:rPr>
+        <w:t>mydomain</w:t>
+      </w:r>
+      <w:r>
+        <w:rPr>
+          <w:rFonts w:ascii="Courier New" w:hAnsi="Courier New" w:cs="Courier New"/>
+          <w:noProof/>
+          <w:color w:val="0000FF"/>
+          <w:sz w:val="20"/>
+          <w:szCs w:val="20"/>
+        </w:rPr>
+        <w:t>&lt;/</w:t>
+      </w:r>
+      <w:r>
+        <w:rPr>
+          <w:rFonts w:ascii="Courier New" w:hAnsi="Courier New" w:cs="Courier New"/>
+          <w:noProof/>
+          <w:color w:val="A31515"/>
+          <w:sz w:val="20"/>
+          <w:szCs w:val="20"/>
+        </w:rPr>
+        <w:t>domain</w:t>
+      </w:r>
+      <w:r>
+        <w:rPr>
+          <w:rFonts w:ascii="Courier New" w:hAnsi="Courier New" w:cs="Courier New"/>
+          <w:noProof/>
+          <w:color w:val="0000FF"/>
+          <w:sz w:val="20"/>
+          <w:szCs w:val="20"/>
+        </w:rPr>
+        <w:t>&gt;</w:t>
+      </w:r>
+    </w:p>
+    <w:p>
+      <w:pPr>
+        <w:autoSpaceDE w:val="0"/>
+        <w:autoSpaceDN w:val="0"/>
+        <w:adjustRightInd w:val="0"/>
+        <w:spacing w:after="0" w:line="240" w:lineRule="auto"/>
+        <w:rPr>
+          <w:rFonts w:ascii="Courier New" w:hAnsi="Courier New" w:cs="Courier New"/>
+          <w:noProof/>
+          <w:color w:val="0000FF"/>
+          <w:sz w:val="20"/>
+          <w:szCs w:val="20"/>
+        </w:rPr>
+      </w:pPr>
+      <w:r>
+        <w:rPr>
+          <w:rFonts w:ascii="Courier New" w:hAnsi="Courier New" w:cs="Courier New"/>
+          <w:noProof/>
+          <w:color w:val="0000FF"/>
+          <w:sz w:val="20"/>
+          <w:szCs w:val="20"/>
+        </w:rPr>
+        <w:t xml:space="preserve">  &lt;</w:t>
+      </w:r>
+      <w:r>
+        <w:rPr>
+          <w:rFonts w:ascii="Courier New" w:hAnsi="Courier New" w:cs="Courier New"/>
+          <w:noProof/>
+          <w:color w:val="A31515"/>
+          <w:sz w:val="20"/>
+          <w:szCs w:val="20"/>
+        </w:rPr>
+        <w:t>sipdomainaliases</w:t>
+      </w:r>
+      <w:r>
+        <w:rPr>
+          <w:rFonts w:ascii="Courier New" w:hAnsi="Courier New" w:cs="Courier New"/>
+          <w:noProof/>
+          <w:color w:val="0000FF"/>
+          <w:sz w:val="20"/>
+          <w:szCs w:val="20"/>
+        </w:rPr>
+        <w:t>&gt;</w:t>
+      </w:r>
+    </w:p>
+    <w:p>
+      <w:pPr>
+        <w:autoSpaceDE w:val="0"/>
+        <w:autoSpaceDN w:val="0"/>
+        <w:adjustRightInd w:val="0"/>
+        <w:spacing w:after="0" w:line="240" w:lineRule="auto"/>
+        <w:rPr>
+          <w:rFonts w:ascii="Courier New" w:hAnsi="Courier New" w:cs="Courier New"/>
+          <w:noProof/>
+          <w:color w:val="0000FF"/>
+          <w:sz w:val="20"/>
+          <w:szCs w:val="20"/>
+        </w:rPr>
+      </w:pPr>
+      <w:r>
+        <w:rPr>
+          <w:rFonts w:ascii="Courier New" w:hAnsi="Courier New" w:cs="Courier New"/>
+          <w:noProof/>
+          <w:color w:val="0000FF"/>
+          <w:sz w:val="20"/>
+          <w:szCs w:val="20"/>
+        </w:rPr>
+        <w:t xml:space="preserve">   &lt;</w:t>
+      </w:r>
+      <w:r>
+        <w:rPr>
+          <w:rFonts w:ascii="Courier New" w:hAnsi="Courier New" w:cs="Courier New"/>
+          <w:noProof/>
+          <w:color w:val="A31515"/>
+          <w:sz w:val="20"/>
+          <w:szCs w:val="20"/>
+        </w:rPr>
+        <w:t>domainalias</w:t>
+      </w:r>
+      <w:r>
+        <w:rPr>
+          <w:rFonts w:ascii="Courier New" w:hAnsi="Courier New" w:cs="Courier New"/>
+          <w:noProof/>
+          <w:color w:val="0000FF"/>
+          <w:sz w:val="20"/>
+          <w:szCs w:val="20"/>
+        </w:rPr>
+        <w:t>&gt;</w:t>
+      </w:r>
+      <w:r>
+        <w:rPr>
+          <w:rFonts w:ascii="Courier New" w:hAnsi="Courier New" w:cs="Courier New"/>
+          <w:noProof/>
+          <w:sz w:val="20"/>
+          <w:szCs w:val="20"/>
+        </w:rPr>
+        <w:t>local</w:t>
+      </w:r>
+      <w:r>
+        <w:rPr>
+          <w:rFonts w:ascii="Courier New" w:hAnsi="Courier New" w:cs="Courier New"/>
+          <w:noProof/>
+          <w:color w:val="0000FF"/>
+          <w:sz w:val="20"/>
+          <w:szCs w:val="20"/>
+        </w:rPr>
+        <w:t>&lt;/</w:t>
+      </w:r>
+      <w:r>
+        <w:rPr>
+          <w:rFonts w:ascii="Courier New" w:hAnsi="Courier New" w:cs="Courier New"/>
+          <w:noProof/>
+          <w:color w:val="A31515"/>
+          <w:sz w:val="20"/>
+          <w:szCs w:val="20"/>
+        </w:rPr>
+        <w:t>domainalias</w:t>
+      </w:r>
+      <w:r>
+        <w:rPr>
+          <w:rFonts w:ascii="Courier New" w:hAnsi="Courier New" w:cs="Courier New"/>
+          <w:noProof/>
+          <w:color w:val="0000FF"/>
+          <w:sz w:val="20"/>
+          <w:szCs w:val="20"/>
+        </w:rPr>
+        <w:t>&gt;</w:t>
+      </w:r>
+    </w:p>
+    <w:p>
+      <w:pPr>
+        <w:autoSpaceDE w:val="0"/>
+        <w:autoSpaceDN w:val="0"/>
+        <w:adjustRightInd w:val="0"/>
+        <w:spacing w:after="0" w:line="240" w:lineRule="auto"/>
+        <w:rPr>
+          <w:rFonts w:ascii="Courier New" w:hAnsi="Courier New" w:cs="Courier New"/>
+          <w:noProof/>
+          <w:color w:val="0000FF"/>
+          <w:sz w:val="20"/>
+          <w:szCs w:val="20"/>
+        </w:rPr>
+      </w:pPr>
+      <w:r>
+        <w:rPr>
+          <w:rFonts w:ascii="Courier New" w:hAnsi="Courier New" w:cs="Courier New"/>
+          <w:noProof/>
+          <w:color w:val="0000FF"/>
+          <w:sz w:val="20"/>
+          <w:szCs w:val="20"/>
+        </w:rPr>
+        <w:t xml:space="preserve">   &lt;</w:t>
+      </w:r>
+      <w:r>
+        <w:rPr>
+          <w:rFonts w:ascii="Courier New" w:hAnsi="Courier New" w:cs="Courier New"/>
+          <w:noProof/>
+          <w:color w:val="A31515"/>
+          <w:sz w:val="20"/>
+          <w:szCs w:val="20"/>
+        </w:rPr>
+        <w:t>domainalias</w:t>
+      </w:r>
+      <w:r>
+        <w:rPr>
+          <w:rFonts w:ascii="Courier New" w:hAnsi="Courier New" w:cs="Courier New"/>
+          <w:noProof/>
+          <w:color w:val="0000FF"/>
+          <w:sz w:val="20"/>
+          <w:szCs w:val="20"/>
+        </w:rPr>
+        <w:t>&gt;</w:t>
+      </w:r>
+      <w:r>
+        <w:rPr>
+          <w:rFonts w:ascii="Courier New" w:hAnsi="Courier New" w:cs="Courier New"/>
+          <w:noProof/>
+          <w:sz w:val="20"/>
+          <w:szCs w:val="20"/>
+        </w:rPr>
+        <w:t>10.1.1.2</w:t>
+      </w:r>
+      <w:r>
+        <w:rPr>
+          <w:rFonts w:ascii="Courier New" w:hAnsi="Courier New" w:cs="Courier New"/>
+          <w:noProof/>
+          <w:color w:val="0000FF"/>
+          <w:sz w:val="20"/>
+          <w:szCs w:val="20"/>
+        </w:rPr>
+        <w:t>&lt;/</w:t>
+      </w:r>
+      <w:r>
+        <w:rPr>
+          <w:rFonts w:ascii="Courier New" w:hAnsi="Courier New" w:cs="Courier New"/>
+          <w:noProof/>
+          <w:color w:val="A31515"/>
+          <w:sz w:val="20"/>
+          <w:szCs w:val="20"/>
+        </w:rPr>
+        <w:t>domainalias</w:t>
+      </w:r>
+      <w:r>
+        <w:rPr>
+          <w:rFonts w:ascii="Courier New" w:hAnsi="Courier New" w:cs="Courier New"/>
+          <w:noProof/>
+          <w:color w:val="0000FF"/>
+          <w:sz w:val="20"/>
+          <w:szCs w:val="20"/>
+        </w:rPr>
+        <w:t>&gt;</w:t>
+      </w:r>
+    </w:p>
+    <w:p>
+      <w:pPr>
+        <w:autoSpaceDE w:val="0"/>
+        <w:autoSpaceDN w:val="0"/>
+        <w:adjustRightInd w:val="0"/>
+        <w:spacing w:after="0" w:line="240" w:lineRule="auto"/>
+        <w:rPr>
+          <w:rFonts w:ascii="Courier New" w:hAnsi="Courier New" w:cs="Courier New"/>
+          <w:noProof/>
+          <w:color w:val="0000FF"/>
+          <w:sz w:val="20"/>
+          <w:szCs w:val="20"/>
+        </w:rPr>
+      </w:pPr>
+      <w:r>
+        <w:rPr>
+          <w:rFonts w:ascii="Courier New" w:hAnsi="Courier New" w:cs="Courier New"/>
+          <w:noProof/>
+          <w:color w:val="0000FF"/>
+          <w:sz w:val="20"/>
+          <w:szCs w:val="20"/>
+        </w:rPr>
+        <w:t xml:space="preserve">  &lt;/</w:t>
+      </w:r>
+      <w:r>
+        <w:rPr>
+          <w:rFonts w:ascii="Courier New" w:hAnsi="Courier New" w:cs="Courier New"/>
+          <w:noProof/>
+          <w:color w:val="A31515"/>
+          <w:sz w:val="20"/>
+          <w:szCs w:val="20"/>
+        </w:rPr>
+        <w:t>sipdomainaliases</w:t>
+      </w:r>
+      <w:r>
+        <w:rPr>
+          <w:rFonts w:ascii="Courier New" w:hAnsi="Courier New" w:cs="Courier New"/>
+          <w:noProof/>
+          <w:color w:val="0000FF"/>
+          <w:sz w:val="20"/>
+          <w:szCs w:val="20"/>
+        </w:rPr>
+        <w:t>&gt;</w:t>
+      </w:r>
+    </w:p>
+    <w:p>
+      <w:pPr>
+        <w:autoSpaceDE w:val="0"/>
+        <w:autoSpaceDN w:val="0"/>
+        <w:adjustRightInd w:val="0"/>
+        <w:spacing w:after="0" w:line="240" w:lineRule="auto"/>
+        <w:rPr>
+          <w:rFonts w:ascii="Courier New" w:hAnsi="Courier New" w:cs="Courier New"/>
+          <w:noProof/>
+          <w:color w:val="0000FF"/>
+          <w:sz w:val="20"/>
+          <w:szCs w:val="20"/>
+        </w:rPr>
+      </w:pPr>
+      <w:r>
+        <w:rPr>
+          <w:rFonts w:ascii="Courier New" w:hAnsi="Courier New" w:cs="Courier New"/>
+          <w:noProof/>
+          <w:color w:val="0000FF"/>
+          <w:sz w:val="20"/>
+          <w:szCs w:val="20"/>
+        </w:rPr>
+        <w:t xml:space="preserve"> &lt;/</w:t>
+      </w:r>
+      <w:r>
+        <w:rPr>
+          <w:rFonts w:ascii="Courier New" w:hAnsi="Courier New" w:cs="Courier New"/>
+          <w:noProof/>
+          <w:color w:val="A31515"/>
+          <w:sz w:val="20"/>
+          <w:szCs w:val="20"/>
+        </w:rPr>
+        <w:t>sipdomain</w:t>
+      </w:r>
+      <w:r>
+        <w:rPr>
+          <w:rFonts w:ascii="Courier New" w:hAnsi="Courier New" w:cs="Courier New"/>
+          <w:noProof/>
+          <w:color w:val="0000FF"/>
+          <w:sz w:val="20"/>
+          <w:szCs w:val="20"/>
+        </w:rPr>
+        <w:t>&gt;</w:t>
+      </w:r>
+    </w:p>
+    <w:p>
+      <w:pPr>
+        <w:pStyle w:val="NoSpacing"/>
+      </w:pPr>
+      <w:r>
+        <w:rPr>
+          <w:rFonts w:ascii="Courier New" w:hAnsi="Courier New" w:cs="Courier New"/>
+          <w:noProof/>
+          <w:color w:val="0000FF"/>
+          <w:sz w:val="20"/>
+          <w:szCs w:val="20"/>
+        </w:rPr>
+        <w:t>&lt;/</w:t>
+      </w:r>
+      <w:r>
+        <w:rPr>
+          <w:rFonts w:ascii="Courier New" w:hAnsi="Courier New" w:cs="Courier New"/>
+          <w:noProof/>
+          <w:color w:val="A31515"/>
+          <w:sz w:val="20"/>
+          <w:szCs w:val="20"/>
+        </w:rPr>
+        <w:t>sipdomains</w:t>
+      </w:r>
+      <w:r>
+        <w:rPr>
+          <w:rFonts w:ascii="Courier New" w:hAnsi="Courier New" w:cs="Courier New"/>
+          <w:noProof/>
+          <w:color w:val="0000FF"/>
+          <w:sz w:val="20"/>
+          <w:szCs w:val="20"/>
+        </w:rPr>
+        <w:t>&gt;</w:t>
+      </w:r>
+    </w:p>
+    <w:p>
+      <w:pPr>
+        <w:pStyle w:val="NoSpacing"/>
+      </w:pPr>
+    </w:p>
+    <w:p>
+      <w:pPr>
+        <w:pStyle w:val="NoSpacing"/>
+      </w:pPr>
+      <w:r>
+        <w:t xml:space="preserve">In this example </w:t>
+      </w:r>
+      <w:proofErr w:type="spellStart"/>
+      <w:r>
+        <w:rPr>
+          <w:b/>
+        </w:rPr>
+        <w:t>mydomain</w:t>
+      </w:r>
+      <w:proofErr w:type="spellEnd"/>
+      <w:r>
+        <w:t xml:space="preserve"> is the host name or IP address that user agents will have configured as their SIP Server or Proxy setting. The SIP From header is used to identify whether the caller should be challenged or not and if the </w:t>
+      </w:r>
+      <w:proofErr w:type="gramStart"/>
+      <w:r>
+        <w:t>From</w:t>
+      </w:r>
+      <w:proofErr w:type="gramEnd"/>
+      <w:r>
+        <w:t xml:space="preserve"> header URI host portion contains the domain or an alias of a domain the request will be challenged.</w:t>
+      </w:r>
+    </w:p>
+    <w:p>
+      <w:pPr>
+        <w:pStyle w:val="NoSpacing"/>
+      </w:pPr>
+    </w:p>
+    <w:p>
+      <w:pPr>
+        <w:pStyle w:val="NoSpacing"/>
+      </w:pPr>
+      <w:r>
+        <w:t xml:space="preserve">For requests that don’t contain a </w:t>
+      </w:r>
+      <w:proofErr w:type="gramStart"/>
+      <w:r>
+        <w:t>From</w:t>
+      </w:r>
+      <w:proofErr w:type="gramEnd"/>
+      <w:r>
+        <w:t xml:space="preserve"> header with a host portion matching a configured domain the request URI will be inspected. If the request URI contains a host portion with a matching domain it will be processed as an incoming call. If it doesn’t a domain not serviced response will be returned.</w:t>
+      </w:r>
+    </w:p>
+    <w:p>
+      <w:pPr>
+        <w:pStyle w:val="NoSpacing"/>
+      </w:pPr>
+    </w:p>
+    <w:p>
+      <w:pPr>
+        <w:pStyle w:val="NoSpacing"/>
+      </w:pPr>
+      <w:r>
+        <w:t>For relational data stores each domain and its aliases are stored in a single record an example of the insert statement to achieve the same configuration as the XML file above is:</w:t>
+      </w:r>
+    </w:p>
+    <w:p>
+      <w:pPr>
+        <w:pStyle w:val="NoSpacing"/>
+      </w:pPr>
+    </w:p>
+    <w:p>
+      <w:pPr>
+        <w:pStyle w:val="NoSpacing"/>
+      </w:pPr>
+      <w:proofErr w:type="gramStart"/>
+      <w:r>
+        <w:t>insert</w:t>
+      </w:r>
+      <w:proofErr w:type="gramEnd"/>
+      <w:r>
+        <w:t xml:space="preserve"> into </w:t>
+      </w:r>
+      <w:proofErr w:type="spellStart"/>
+      <w:r>
+        <w:t>sipdomains</w:t>
+      </w:r>
+      <w:proofErr w:type="spellEnd"/>
+      <w:r>
+        <w:t xml:space="preserve"> values ('7dcc3cf9-7687-4e29-add3-1b97ba545088', '</w:t>
+      </w:r>
+      <w:proofErr w:type="spellStart"/>
+      <w:r>
+        <w:t>mydomain</w:t>
+      </w:r>
+      <w:proofErr w:type="spellEnd"/>
+      <w:r>
+        <w:t>', 'local;10.1.1.2', null, default);</w:t>
+      </w:r>
+    </w:p>
+    <w:p>
+      <w:pPr>
+        <w:pStyle w:val="NoSpacing"/>
+      </w:pPr>
+    </w:p>
+    <w:p>
+      <w:pPr>
+        <w:pStyle w:val="NoSpacing"/>
+      </w:pPr>
+      <w:r>
+        <w:t>Once the SIP Domains have been configured then it will be possible to create SIP Accounts for those domains and make and receive calls and accept registrations.</w:t>
+      </w:r>
+    </w:p>
+    <w:p>
+      <w:pPr>
+        <w:pStyle w:val="NoSpacing"/>
+      </w:pPr>
+    </w:p>
+    <w:p>
+      <w:pPr>
+        <w:pStyle w:val="Heading2"/>
+      </w:pPr>
+      <w:bookmarkStart w:id="13" w:name="_Toc234651276"/>
+      <w:r>
+        <w:t>5</w:t>
+      </w:r>
+      <w:r>
+        <w:t>.1.2 Customer, SIP Account, SIP Provider and SIP Dial Plans Configuration</w:t>
+      </w:r>
+      <w:bookmarkEnd w:id="13"/>
+    </w:p>
+    <w:p>
+      <w:pPr>
+        <w:pStyle w:val="NoSpacing"/>
+      </w:pPr>
+    </w:p>
+    <w:p>
+      <w:pPr>
+        <w:pStyle w:val="NoSpacing"/>
+      </w:pPr>
+      <w:r>
+        <w:t xml:space="preserve">It is possible to create and modify all the assets the </w:t>
+      </w:r>
+      <w:proofErr w:type="spellStart"/>
+      <w:r>
+        <w:t>SIPSorcery</w:t>
+      </w:r>
+      <w:proofErr w:type="spellEnd"/>
+      <w:r>
+        <w:t xml:space="preserve"> servers use by directly editing either the XML files or relational database records. However apart from the </w:t>
+      </w:r>
+      <w:proofErr w:type="spellStart"/>
+      <w:r>
+        <w:t>SIPDomains</w:t>
+      </w:r>
+      <w:proofErr w:type="spellEnd"/>
+      <w:r>
+        <w:t xml:space="preserve"> it is recommended that the </w:t>
+      </w:r>
+      <w:proofErr w:type="spellStart"/>
+      <w:r>
+        <w:t>SIPSorcery</w:t>
+      </w:r>
+      <w:proofErr w:type="spellEnd"/>
+      <w:r>
+        <w:t xml:space="preserve"> GUI be used to manage the assets. The </w:t>
+      </w:r>
+      <w:proofErr w:type="spellStart"/>
+      <w:r>
+        <w:t>SIPSorcery</w:t>
+      </w:r>
+      <w:proofErr w:type="spellEnd"/>
+      <w:r>
+        <w:t xml:space="preserve"> GUI is able to create, update and delete Customer, SIP Account, SIP Provider and SIP Dial Plans. </w:t>
+      </w:r>
+    </w:p>
+    <w:p>
+      <w:pPr>
+        <w:pStyle w:val="NoSpacing"/>
+      </w:pPr>
+    </w:p>
+    <w:p>
+      <w:r>
+        <w:t xml:space="preserve">If manual editing is desired there are examples of the XML files at </w:t>
+      </w:r>
+      <w:r>
+        <w:rPr>
+          <w:b/>
+        </w:rPr>
+        <w:t>\</w:t>
+      </w:r>
+      <w:proofErr w:type="spellStart"/>
+      <w:r>
+        <w:rPr>
+          <w:b/>
+        </w:rPr>
+        <w:t>sipsorcery</w:t>
+      </w:r>
+      <w:proofErr w:type="spellEnd"/>
+      <w:r>
+        <w:rPr>
+          <w:b/>
+        </w:rPr>
+        <w:t>-s</w:t>
+      </w:r>
+      <w:r>
+        <w:rPr>
+          <w:b/>
+        </w:rPr>
+        <w:t>ervers\</w:t>
+      </w:r>
+      <w:proofErr w:type="spellStart"/>
+      <w:r>
+        <w:rPr>
+          <w:b/>
+        </w:rPr>
+        <w:t>SIPSorcery.SIPAppServer</w:t>
+      </w:r>
+      <w:proofErr w:type="spellEnd"/>
+      <w:r>
+        <w:rPr>
+          <w:b/>
+        </w:rPr>
+        <w:t>\</w:t>
+      </w:r>
+      <w:proofErr w:type="spellStart"/>
+      <w:r>
+        <w:rPr>
+          <w:b/>
+        </w:rPr>
+        <w:t>ExampleXMLConfig</w:t>
+      </w:r>
+      <w:proofErr w:type="spellEnd"/>
+      <w:r>
+        <w:t xml:space="preserve"> using SVN or through a browser at </w:t>
+      </w:r>
+      <w:hyperlink r:id="rId15" w:history="1">
+        <w:r>
+          <w:rPr>
+            <w:rStyle w:val="Hyperlink"/>
+          </w:rPr>
+          <w:t xml:space="preserve">latest </w:t>
+        </w:r>
+        <w:proofErr w:type="spellStart"/>
+        <w:r>
+          <w:rPr>
+            <w:rStyle w:val="Hyperlink"/>
+          </w:rPr>
+          <w:t>SIPSorcery</w:t>
+        </w:r>
+        <w:proofErr w:type="spellEnd"/>
+        <w:r>
+          <w:rPr>
+            <w:rStyle w:val="Hyperlink"/>
+          </w:rPr>
+          <w:t xml:space="preserve"> Source</w:t>
+        </w:r>
+      </w:hyperlink>
+      <w:r>
+        <w:t xml:space="preserve">. </w:t>
+      </w:r>
+    </w:p>
+    <w:p>
+      <w:pPr>
+        <w:pStyle w:val="NoSpacing"/>
+      </w:pPr>
+    </w:p>
+    <w:p>
+      <w:pPr>
+        <w:pStyle w:val="NoSpacing"/>
       </w:pPr>
     </w:p>
     <w:sectPr>
@@ -7333,9 +10254,187 @@
     </w:lvl>
   </w:abstractNum>
   <w:abstractNum w:abstractNumId="1">
-    <w:nsid w:val="613D3498"/>
+    <w:nsid w:val="2AE0187B"/>
     <w:multiLevelType w:val="hybridMultilevel"/>
-    <w:tmpl w:val="D0222766"/>
+    <w:tmpl w:val="07548B98"/>
+    <w:lvl w:ilvl="0" w:tplc="0C09000F">
+      <w:start w:val="1"/>
+      <w:numFmt w:val="decimal"/>
+      <w:lvlText w:val="%1."/>
+      <w:lvlJc w:val="left"/>
+      <w:pPr>
+        <w:ind w:left="720" w:hanging="360"/>
+      </w:pPr>
+      <w:rPr>
+        <w:rFonts w:hint="default"/>
+      </w:rPr>
+    </w:lvl>
+    <w:lvl w:ilvl="1" w:tplc="0C090019" w:tentative="1">
+      <w:start w:val="1"/>
+      <w:numFmt w:val="lowerLetter"/>
+      <w:lvlText w:val="%2."/>
+      <w:lvlJc w:val="left"/>
+      <w:pPr>
+        <w:ind w:left="1440" w:hanging="360"/>
+      </w:pPr>
+    </w:lvl>
+    <w:lvl w:ilvl="2" w:tplc="0C09001B" w:tentative="1">
+      <w:start w:val="1"/>
+      <w:numFmt w:val="lowerRoman"/>
+      <w:lvlText w:val="%3."/>
+      <w:lvlJc w:val="right"/>
+      <w:pPr>
+        <w:ind w:left="2160" w:hanging="180"/>
+      </w:pPr>
+    </w:lvl>
+    <w:lvl w:ilvl="3" w:tplc="0C09000F" w:tentative="1">
+      <w:start w:val="1"/>
+      <w:numFmt w:val="decimal"/>
+      <w:lvlText w:val="%4."/>
+      <w:lvlJc w:val="left"/>
+      <w:pPr>
+        <w:ind w:left="2880" w:hanging="360"/>
+      </w:pPr>
+    </w:lvl>
+    <w:lvl w:ilvl="4" w:tplc="0C090019" w:tentative="1">
+      <w:start w:val="1"/>
+      <w:numFmt w:val="lowerLetter"/>
+      <w:lvlText w:val="%5."/>
+      <w:lvlJc w:val="left"/>
+      <w:pPr>
+        <w:ind w:left="3600" w:hanging="360"/>
+      </w:pPr>
+    </w:lvl>
+    <w:lvl w:ilvl="5" w:tplc="0C09001B" w:tentative="1">
+      <w:start w:val="1"/>
+      <w:numFmt w:val="lowerRoman"/>
+      <w:lvlText w:val="%6."/>
+      <w:lvlJc w:val="right"/>
+      <w:pPr>
+        <w:ind w:left="4320" w:hanging="180"/>
+      </w:pPr>
+    </w:lvl>
+    <w:lvl w:ilvl="6" w:tplc="0C09000F" w:tentative="1">
+      <w:start w:val="1"/>
+      <w:numFmt w:val="decimal"/>
+      <w:lvlText w:val="%7."/>
+      <w:lvlJc w:val="left"/>
+      <w:pPr>
+        <w:ind w:left="5040" w:hanging="360"/>
+      </w:pPr>
+    </w:lvl>
+    <w:lvl w:ilvl="7" w:tplc="0C090019" w:tentative="1">
+      <w:start w:val="1"/>
+      <w:numFmt w:val="lowerLetter"/>
+      <w:lvlText w:val="%8."/>
+      <w:lvlJc w:val="left"/>
+      <w:pPr>
+        <w:ind w:left="5760" w:hanging="360"/>
+      </w:pPr>
+    </w:lvl>
+    <w:lvl w:ilvl="8" w:tplc="0C09001B" w:tentative="1">
+      <w:start w:val="1"/>
+      <w:numFmt w:val="lowerRoman"/>
+      <w:lvlText w:val="%9."/>
+      <w:lvlJc w:val="right"/>
+      <w:pPr>
+        <w:ind w:left="6480" w:hanging="180"/>
+      </w:pPr>
+    </w:lvl>
+  </w:abstractNum>
+  <w:abstractNum w:abstractNumId="2">
+    <w:nsid w:val="39400D73"/>
+    <w:multiLevelType w:val="hybridMultilevel"/>
+    <w:tmpl w:val="3814BEA6"/>
+    <w:lvl w:ilvl="0" w:tplc="0C09000F">
+      <w:start w:val="1"/>
+      <w:numFmt w:val="decimal"/>
+      <w:lvlText w:val="%1."/>
+      <w:lvlJc w:val="left"/>
+      <w:pPr>
+        <w:ind w:left="720" w:hanging="360"/>
+      </w:pPr>
+      <w:rPr>
+        <w:rFonts w:hint="default"/>
+      </w:rPr>
+    </w:lvl>
+    <w:lvl w:ilvl="1" w:tplc="0C090019" w:tentative="1">
+      <w:start w:val="1"/>
+      <w:numFmt w:val="lowerLetter"/>
+      <w:lvlText w:val="%2."/>
+      <w:lvlJc w:val="left"/>
+      <w:pPr>
+        <w:ind w:left="1440" w:hanging="360"/>
+      </w:pPr>
+    </w:lvl>
+    <w:lvl w:ilvl="2" w:tplc="0C09001B" w:tentative="1">
+      <w:start w:val="1"/>
+      <w:numFmt w:val="lowerRoman"/>
+      <w:lvlText w:val="%3."/>
+      <w:lvlJc w:val="right"/>
+      <w:pPr>
+        <w:ind w:left="2160" w:hanging="180"/>
+      </w:pPr>
+    </w:lvl>
+    <w:lvl w:ilvl="3" w:tplc="0C09000F" w:tentative="1">
+      <w:start w:val="1"/>
+      <w:numFmt w:val="decimal"/>
+      <w:lvlText w:val="%4."/>
+      <w:lvlJc w:val="left"/>
+      <w:pPr>
+        <w:ind w:left="2880" w:hanging="360"/>
+      </w:pPr>
+    </w:lvl>
+    <w:lvl w:ilvl="4" w:tplc="0C090019" w:tentative="1">
+      <w:start w:val="1"/>
+      <w:numFmt w:val="lowerLetter"/>
+      <w:lvlText w:val="%5."/>
+      <w:lvlJc w:val="left"/>
+      <w:pPr>
+        <w:ind w:left="3600" w:hanging="360"/>
+      </w:pPr>
+    </w:lvl>
+    <w:lvl w:ilvl="5" w:tplc="0C09001B" w:tentative="1">
+      <w:start w:val="1"/>
+      <w:numFmt w:val="lowerRoman"/>
+      <w:lvlText w:val="%6."/>
+      <w:lvlJc w:val="right"/>
+      <w:pPr>
+        <w:ind w:left="4320" w:hanging="180"/>
+      </w:pPr>
+    </w:lvl>
+    <w:lvl w:ilvl="6" w:tplc="0C09000F" w:tentative="1">
+      <w:start w:val="1"/>
+      <w:numFmt w:val="decimal"/>
+      <w:lvlText w:val="%7."/>
+      <w:lvlJc w:val="left"/>
+      <w:pPr>
+        <w:ind w:left="5040" w:hanging="360"/>
+      </w:pPr>
+    </w:lvl>
+    <w:lvl w:ilvl="7" w:tplc="0C090019" w:tentative="1">
+      <w:start w:val="1"/>
+      <w:numFmt w:val="lowerLetter"/>
+      <w:lvlText w:val="%8."/>
+      <w:lvlJc w:val="left"/>
+      <w:pPr>
+        <w:ind w:left="5760" w:hanging="360"/>
+      </w:pPr>
+    </w:lvl>
+    <w:lvl w:ilvl="8" w:tplc="0C09001B" w:tentative="1">
+      <w:start w:val="1"/>
+      <w:numFmt w:val="lowerRoman"/>
+      <w:lvlText w:val="%9."/>
+      <w:lvlJc w:val="right"/>
+      <w:pPr>
+        <w:ind w:left="6480" w:hanging="180"/>
+      </w:pPr>
+    </w:lvl>
+  </w:abstractNum>
+  <w:abstractNum w:abstractNumId="3">
+    <w:nsid w:val="55C11206"/>
+    <w:multiLevelType w:val="hybridMultilevel"/>
+    <w:tmpl w:val="578026A4"/>
     <w:lvl w:ilvl="0" w:tplc="0C090001">
       <w:start w:val="1"/>
       <w:numFmt w:val="bullet"/>
@@ -7445,11 +10544,433 @@
       </w:rPr>
     </w:lvl>
   </w:abstractNum>
+  <w:abstractNum w:abstractNumId="4">
+    <w:nsid w:val="5CCD6B33"/>
+    <w:multiLevelType w:val="hybridMultilevel"/>
+    <w:tmpl w:val="AB2C4744"/>
+    <w:lvl w:ilvl="0" w:tplc="0C09000F">
+      <w:start w:val="1"/>
+      <w:numFmt w:val="decimal"/>
+      <w:lvlText w:val="%1."/>
+      <w:lvlJc w:val="left"/>
+      <w:pPr>
+        <w:ind w:left="720" w:hanging="360"/>
+      </w:pPr>
+      <w:rPr>
+        <w:rFonts w:hint="default"/>
+      </w:rPr>
+    </w:lvl>
+    <w:lvl w:ilvl="1" w:tplc="0C090019" w:tentative="1">
+      <w:start w:val="1"/>
+      <w:numFmt w:val="lowerLetter"/>
+      <w:lvlText w:val="%2."/>
+      <w:lvlJc w:val="left"/>
+      <w:pPr>
+        <w:ind w:left="1440" w:hanging="360"/>
+      </w:pPr>
+    </w:lvl>
+    <w:lvl w:ilvl="2" w:tplc="0C09001B" w:tentative="1">
+      <w:start w:val="1"/>
+      <w:numFmt w:val="lowerRoman"/>
+      <w:lvlText w:val="%3."/>
+      <w:lvlJc w:val="right"/>
+      <w:pPr>
+        <w:ind w:left="2160" w:hanging="180"/>
+      </w:pPr>
+    </w:lvl>
+    <w:lvl w:ilvl="3" w:tplc="0C09000F" w:tentative="1">
+      <w:start w:val="1"/>
+      <w:numFmt w:val="decimal"/>
+      <w:lvlText w:val="%4."/>
+      <w:lvlJc w:val="left"/>
+      <w:pPr>
+        <w:ind w:left="2880" w:hanging="360"/>
+      </w:pPr>
+    </w:lvl>
+    <w:lvl w:ilvl="4" w:tplc="0C090019" w:tentative="1">
+      <w:start w:val="1"/>
+      <w:numFmt w:val="lowerLetter"/>
+      <w:lvlText w:val="%5."/>
+      <w:lvlJc w:val="left"/>
+      <w:pPr>
+        <w:ind w:left="3600" w:hanging="360"/>
+      </w:pPr>
+    </w:lvl>
+    <w:lvl w:ilvl="5" w:tplc="0C09001B" w:tentative="1">
+      <w:start w:val="1"/>
+      <w:numFmt w:val="lowerRoman"/>
+      <w:lvlText w:val="%6."/>
+      <w:lvlJc w:val="right"/>
+      <w:pPr>
+        <w:ind w:left="4320" w:hanging="180"/>
+      </w:pPr>
+    </w:lvl>
+    <w:lvl w:ilvl="6" w:tplc="0C09000F" w:tentative="1">
+      <w:start w:val="1"/>
+      <w:numFmt w:val="decimal"/>
+      <w:lvlText w:val="%7."/>
+      <w:lvlJc w:val="left"/>
+      <w:pPr>
+        <w:ind w:left="5040" w:hanging="360"/>
+      </w:pPr>
+    </w:lvl>
+    <w:lvl w:ilvl="7" w:tplc="0C090019" w:tentative="1">
+      <w:start w:val="1"/>
+      <w:numFmt w:val="lowerLetter"/>
+      <w:lvlText w:val="%8."/>
+      <w:lvlJc w:val="left"/>
+      <w:pPr>
+        <w:ind w:left="5760" w:hanging="360"/>
+      </w:pPr>
+    </w:lvl>
+    <w:lvl w:ilvl="8" w:tplc="0C09001B" w:tentative="1">
+      <w:start w:val="1"/>
+      <w:numFmt w:val="lowerRoman"/>
+      <w:lvlText w:val="%9."/>
+      <w:lvlJc w:val="right"/>
+      <w:pPr>
+        <w:ind w:left="6480" w:hanging="180"/>
+      </w:pPr>
+    </w:lvl>
+  </w:abstractNum>
+  <w:abstractNum w:abstractNumId="5">
+    <w:nsid w:val="613D3498"/>
+    <w:multiLevelType w:val="hybridMultilevel"/>
+    <w:tmpl w:val="D0222766"/>
+    <w:lvl w:ilvl="0" w:tplc="0C090001">
+      <w:start w:val="1"/>
+      <w:numFmt w:val="bullet"/>
+      <w:lvlText w:val=""/>
+      <w:lvlJc w:val="left"/>
+      <w:pPr>
+        <w:ind w:left="720" w:hanging="360"/>
+      </w:pPr>
+      <w:rPr>
+        <w:rFonts w:ascii="Symbol" w:hAnsi="Symbol" w:hint="default"/>
+      </w:rPr>
+    </w:lvl>
+    <w:lvl w:ilvl="1" w:tplc="0C090003" w:tentative="1">
+      <w:start w:val="1"/>
+      <w:numFmt w:val="bullet"/>
+      <w:lvlText w:val="o"/>
+      <w:lvlJc w:val="left"/>
+      <w:pPr>
+        <w:ind w:left="1440" w:hanging="360"/>
+      </w:pPr>
+      <w:rPr>
+        <w:rFonts w:ascii="Courier New" w:hAnsi="Courier New" w:cs="Courier New" w:hint="default"/>
+      </w:rPr>
+    </w:lvl>
+    <w:lvl w:ilvl="2" w:tplc="0C090005" w:tentative="1">
+      <w:start w:val="1"/>
+      <w:numFmt w:val="bullet"/>
+      <w:lvlText w:val=""/>
+      <w:lvlJc w:val="left"/>
+      <w:pPr>
+        <w:ind w:left="2160" w:hanging="360"/>
+      </w:pPr>
+      <w:rPr>
+        <w:rFonts w:ascii="Wingdings" w:hAnsi="Wingdings" w:hint="default"/>
+      </w:rPr>
+    </w:lvl>
+    <w:lvl w:ilvl="3" w:tplc="0C090001" w:tentative="1">
+      <w:start w:val="1"/>
+      <w:numFmt w:val="bullet"/>
+      <w:lvlText w:val=""/>
+      <w:lvlJc w:val="left"/>
+      <w:pPr>
+        <w:ind w:left="2880" w:hanging="360"/>
+      </w:pPr>
+      <w:rPr>
+        <w:rFonts w:ascii="Symbol" w:hAnsi="Symbol" w:hint="default"/>
+      </w:rPr>
+    </w:lvl>
+    <w:lvl w:ilvl="4" w:tplc="0C090003" w:tentative="1">
+      <w:start w:val="1"/>
+      <w:numFmt w:val="bullet"/>
+      <w:lvlText w:val="o"/>
+      <w:lvlJc w:val="left"/>
+      <w:pPr>
+        <w:ind w:left="3600" w:hanging="360"/>
+      </w:pPr>
+      <w:rPr>
+        <w:rFonts w:ascii="Courier New" w:hAnsi="Courier New" w:cs="Courier New" w:hint="default"/>
+      </w:rPr>
+    </w:lvl>
+    <w:lvl w:ilvl="5" w:tplc="0C090005" w:tentative="1">
+      <w:start w:val="1"/>
+      <w:numFmt w:val="bullet"/>
+      <w:lvlText w:val=""/>
+      <w:lvlJc w:val="left"/>
+      <w:pPr>
+        <w:ind w:left="4320" w:hanging="360"/>
+      </w:pPr>
+      <w:rPr>
+        <w:rFonts w:ascii="Wingdings" w:hAnsi="Wingdings" w:hint="default"/>
+      </w:rPr>
+    </w:lvl>
+    <w:lvl w:ilvl="6" w:tplc="0C090001" w:tentative="1">
+      <w:start w:val="1"/>
+      <w:numFmt w:val="bullet"/>
+      <w:lvlText w:val=""/>
+      <w:lvlJc w:val="left"/>
+      <w:pPr>
+        <w:ind w:left="5040" w:hanging="360"/>
+      </w:pPr>
+      <w:rPr>
+        <w:rFonts w:ascii="Symbol" w:hAnsi="Symbol" w:hint="default"/>
+      </w:rPr>
+    </w:lvl>
+    <w:lvl w:ilvl="7" w:tplc="0C090003" w:tentative="1">
+      <w:start w:val="1"/>
+      <w:numFmt w:val="bullet"/>
+      <w:lvlText w:val="o"/>
+      <w:lvlJc w:val="left"/>
+      <w:pPr>
+        <w:ind w:left="5760" w:hanging="360"/>
+      </w:pPr>
+      <w:rPr>
+        <w:rFonts w:ascii="Courier New" w:hAnsi="Courier New" w:cs="Courier New" w:hint="default"/>
+      </w:rPr>
+    </w:lvl>
+    <w:lvl w:ilvl="8" w:tplc="0C090005" w:tentative="1">
+      <w:start w:val="1"/>
+      <w:numFmt w:val="bullet"/>
+      <w:lvlText w:val=""/>
+      <w:lvlJc w:val="left"/>
+      <w:pPr>
+        <w:ind w:left="6480" w:hanging="360"/>
+      </w:pPr>
+      <w:rPr>
+        <w:rFonts w:ascii="Wingdings" w:hAnsi="Wingdings" w:hint="default"/>
+      </w:rPr>
+    </w:lvl>
+  </w:abstractNum>
+  <w:abstractNum w:abstractNumId="6">
+    <w:nsid w:val="630622ED"/>
+    <w:multiLevelType w:val="hybridMultilevel"/>
+    <w:tmpl w:val="07548B98"/>
+    <w:lvl w:ilvl="0" w:tplc="0C09000F">
+      <w:start w:val="1"/>
+      <w:numFmt w:val="decimal"/>
+      <w:lvlText w:val="%1."/>
+      <w:lvlJc w:val="left"/>
+      <w:pPr>
+        <w:ind w:left="720" w:hanging="360"/>
+      </w:pPr>
+      <w:rPr>
+        <w:rFonts w:hint="default"/>
+      </w:rPr>
+    </w:lvl>
+    <w:lvl w:ilvl="1" w:tplc="0C090019" w:tentative="1">
+      <w:start w:val="1"/>
+      <w:numFmt w:val="lowerLetter"/>
+      <w:lvlText w:val="%2."/>
+      <w:lvlJc w:val="left"/>
+      <w:pPr>
+        <w:ind w:left="1440" w:hanging="360"/>
+      </w:pPr>
+    </w:lvl>
+    <w:lvl w:ilvl="2" w:tplc="0C09001B" w:tentative="1">
+      <w:start w:val="1"/>
+      <w:numFmt w:val="lowerRoman"/>
+      <w:lvlText w:val="%3."/>
+      <w:lvlJc w:val="right"/>
+      <w:pPr>
+        <w:ind w:left="2160" w:hanging="180"/>
+      </w:pPr>
+    </w:lvl>
+    <w:lvl w:ilvl="3" w:tplc="0C09000F" w:tentative="1">
+      <w:start w:val="1"/>
+      <w:numFmt w:val="decimal"/>
+      <w:lvlText w:val="%4."/>
+      <w:lvlJc w:val="left"/>
+      <w:pPr>
+        <w:ind w:left="2880" w:hanging="360"/>
+      </w:pPr>
+    </w:lvl>
+    <w:lvl w:ilvl="4" w:tplc="0C090019" w:tentative="1">
+      <w:start w:val="1"/>
+      <w:numFmt w:val="lowerLetter"/>
+      <w:lvlText w:val="%5."/>
+      <w:lvlJc w:val="left"/>
+      <w:pPr>
+        <w:ind w:left="3600" w:hanging="360"/>
+      </w:pPr>
+    </w:lvl>
+    <w:lvl w:ilvl="5" w:tplc="0C09001B" w:tentative="1">
+      <w:start w:val="1"/>
+      <w:numFmt w:val="lowerRoman"/>
+      <w:lvlText w:val="%6."/>
+      <w:lvlJc w:val="right"/>
+      <w:pPr>
+        <w:ind w:left="4320" w:hanging="180"/>
+      </w:pPr>
+    </w:lvl>
+    <w:lvl w:ilvl="6" w:tplc="0C09000F" w:tentative="1">
+      <w:start w:val="1"/>
+      <w:numFmt w:val="decimal"/>
+      <w:lvlText w:val="%7."/>
+      <w:lvlJc w:val="left"/>
+      <w:pPr>
+        <w:ind w:left="5040" w:hanging="360"/>
+      </w:pPr>
+    </w:lvl>
+    <w:lvl w:ilvl="7" w:tplc="0C090019" w:tentative="1">
+      <w:start w:val="1"/>
+      <w:numFmt w:val="lowerLetter"/>
+      <w:lvlText w:val="%8."/>
+      <w:lvlJc w:val="left"/>
+      <w:pPr>
+        <w:ind w:left="5760" w:hanging="360"/>
+      </w:pPr>
+    </w:lvl>
+    <w:lvl w:ilvl="8" w:tplc="0C09001B" w:tentative="1">
+      <w:start w:val="1"/>
+      <w:numFmt w:val="lowerRoman"/>
+      <w:lvlText w:val="%9."/>
+      <w:lvlJc w:val="right"/>
+      <w:pPr>
+        <w:ind w:left="6480" w:hanging="180"/>
+      </w:pPr>
+    </w:lvl>
+  </w:abstractNum>
+  <w:abstractNum w:abstractNumId="7">
+    <w:nsid w:val="6AC60A58"/>
+    <w:multiLevelType w:val="hybridMultilevel"/>
+    <w:tmpl w:val="FD5A2136"/>
+    <w:lvl w:ilvl="0" w:tplc="0C090001">
+      <w:start w:val="1"/>
+      <w:numFmt w:val="bullet"/>
+      <w:lvlText w:val=""/>
+      <w:lvlJc w:val="left"/>
+      <w:pPr>
+        <w:ind w:left="720" w:hanging="360"/>
+      </w:pPr>
+      <w:rPr>
+        <w:rFonts w:ascii="Symbol" w:hAnsi="Symbol" w:hint="default"/>
+      </w:rPr>
+    </w:lvl>
+    <w:lvl w:ilvl="1" w:tplc="0C090003" w:tentative="1">
+      <w:start w:val="1"/>
+      <w:numFmt w:val="bullet"/>
+      <w:lvlText w:val="o"/>
+      <w:lvlJc w:val="left"/>
+      <w:pPr>
+        <w:ind w:left="1440" w:hanging="360"/>
+      </w:pPr>
+      <w:rPr>
+        <w:rFonts w:ascii="Courier New" w:hAnsi="Courier New" w:cs="Courier New" w:hint="default"/>
+      </w:rPr>
+    </w:lvl>
+    <w:lvl w:ilvl="2" w:tplc="0C090005" w:tentative="1">
+      <w:start w:val="1"/>
+      <w:numFmt w:val="bullet"/>
+      <w:lvlText w:val=""/>
+      <w:lvlJc w:val="left"/>
+      <w:pPr>
+        <w:ind w:left="2160" w:hanging="360"/>
+      </w:pPr>
+      <w:rPr>
+        <w:rFonts w:ascii="Wingdings" w:hAnsi="Wingdings" w:hint="default"/>
+      </w:rPr>
+    </w:lvl>
+    <w:lvl w:ilvl="3" w:tplc="0C090001" w:tentative="1">
+      <w:start w:val="1"/>
+      <w:numFmt w:val="bullet"/>
+      <w:lvlText w:val=""/>
+      <w:lvlJc w:val="left"/>
+      <w:pPr>
+        <w:ind w:left="2880" w:hanging="360"/>
+      </w:pPr>
+      <w:rPr>
+        <w:rFonts w:ascii="Symbol" w:hAnsi="Symbol" w:hint="default"/>
+      </w:rPr>
+    </w:lvl>
+    <w:lvl w:ilvl="4" w:tplc="0C090003" w:tentative="1">
+      <w:start w:val="1"/>
+      <w:numFmt w:val="bullet"/>
+      <w:lvlText w:val="o"/>
+      <w:lvlJc w:val="left"/>
+      <w:pPr>
+        <w:ind w:left="3600" w:hanging="360"/>
+      </w:pPr>
+      <w:rPr>
+        <w:rFonts w:ascii="Courier New" w:hAnsi="Courier New" w:cs="Courier New" w:hint="default"/>
+      </w:rPr>
+    </w:lvl>
+    <w:lvl w:ilvl="5" w:tplc="0C090005" w:tentative="1">
+      <w:start w:val="1"/>
+      <w:numFmt w:val="bullet"/>
+      <w:lvlText w:val=""/>
+      <w:lvlJc w:val="left"/>
+      <w:pPr>
+        <w:ind w:left="4320" w:hanging="360"/>
+      </w:pPr>
+      <w:rPr>
+        <w:rFonts w:ascii="Wingdings" w:hAnsi="Wingdings" w:hint="default"/>
+      </w:rPr>
+    </w:lvl>
+    <w:lvl w:ilvl="6" w:tplc="0C090001" w:tentative="1">
+      <w:start w:val="1"/>
+      <w:numFmt w:val="bullet"/>
+      <w:lvlText w:val=""/>
+      <w:lvlJc w:val="left"/>
+      <w:pPr>
+        <w:ind w:left="5040" w:hanging="360"/>
+      </w:pPr>
+      <w:rPr>
+        <w:rFonts w:ascii="Symbol" w:hAnsi="Symbol" w:hint="default"/>
+      </w:rPr>
+    </w:lvl>
+    <w:lvl w:ilvl="7" w:tplc="0C090003" w:tentative="1">
+      <w:start w:val="1"/>
+      <w:numFmt w:val="bullet"/>
+      <w:lvlText w:val="o"/>
+      <w:lvlJc w:val="left"/>
+      <w:pPr>
+        <w:ind w:left="5760" w:hanging="360"/>
+      </w:pPr>
+      <w:rPr>
+        <w:rFonts w:ascii="Courier New" w:hAnsi="Courier New" w:cs="Courier New" w:hint="default"/>
+      </w:rPr>
+    </w:lvl>
+    <w:lvl w:ilvl="8" w:tplc="0C090005" w:tentative="1">
+      <w:start w:val="1"/>
+      <w:numFmt w:val="bullet"/>
+      <w:lvlText w:val=""/>
+      <w:lvlJc w:val="left"/>
+      <w:pPr>
+        <w:ind w:left="6480" w:hanging="360"/>
+      </w:pPr>
+      <w:rPr>
+        <w:rFonts w:ascii="Wingdings" w:hAnsi="Wingdings" w:hint="default"/>
+      </w:rPr>
+    </w:lvl>
+  </w:abstractNum>
   <w:num w:numId="1">
     <w:abstractNumId w:val="0"/>
   </w:num>
   <w:num w:numId="2">
+    <w:abstractNumId w:val="5"/>
+  </w:num>
+  <w:num w:numId="3">
+    <w:abstractNumId w:val="7"/>
+  </w:num>
+  <w:num w:numId="4">
+    <w:abstractNumId w:val="3"/>
+  </w:num>
+  <w:num w:numId="5">
+    <w:abstractNumId w:val="2"/>
+  </w:num>
+  <w:num w:numId="6">
+    <w:abstractNumId w:val="4"/>
+  </w:num>
+  <w:num w:numId="7">
     <w:abstractNumId w:val="1"/>
+  </w:num>
+  <w:num w:numId="8">
+    <w:abstractNumId w:val="6"/>
   </w:num>
 </w:numbering>
 </file>
@@ -7951,8 +11472,8 @@
       </w:tblCellMar>
     </w:tblPr>
   </w:style>
-  <w:style w:type="table" w:customStyle="1" w:styleId="LightShading-Accent1">
-    <w:name w:val="Light Shading Accent 1"/>
+  <w:style w:type="table" w:customStyle="1" w:styleId="LightShading-Accent11">
+    <w:name w:val="Light Shading - Accent 11"/>
     <w:basedOn w:val="TableNormal"/>
     <w:uiPriority w:val="60"/>
     <w:rsid w:val="00C70F78"/>
@@ -8354,7 +11875,7 @@
 
 <file path=customXml/item1.xml><?xml version="1.0" encoding="utf-8"?>
 <CoverPageProperties xmlns="http://schemas.microsoft.com/office/2006/coverPageProps">
-  <PublishDate>2009-05-26T00:00:00</PublishDate>
+  <PublishDate>2009-07-06T00:00:00</PublishDate>
   <Abstract/>
   <CompanyAddress/>
   <CompanyPhone/>

</xml_diff>

<commit_message>
Added PublicIPAddress setting to Proxy. Documentation updates.
</commit_message>
<xml_diff>
--- a/SIP Sorcery Configuration Guide.docx
+++ b/SIP Sorcery Configuration Guide.docx
@@ -1603,7 +1603,19 @@
         <w:rPr>
           <w:b/>
         </w:rPr>
-        <w:t xml:space="preserve"> sipsorcery-appsvr.exe –c</w:t>
+        <w:t xml:space="preserve"> sipsorcery-appsvr.exe</w:t>
+      </w:r>
+      <w:r>
+        <w:rPr>
+          <w:b/>
+        </w:rPr>
+        <w:t xml:space="preserve"> </w:t>
+      </w:r>
+      <w:r>
+        <w:rPr>
+          <w:b/>
+        </w:rPr>
+        <w:t xml:space="preserve"> –c</w:t>
       </w:r>
     </w:p>
     <w:p>
@@ -1789,6 +1801,12 @@
         <w:t>urlacl</w:t>
       </w:r>
       <w:proofErr w:type="spellEnd"/>
+      <w:r>
+        <w:rPr>
+          <w:b/>
+        </w:rPr>
+        <w:t xml:space="preserve"> /u</w:t>
+      </w:r>
       <w:r>
         <w:rPr>
           <w:b/>
@@ -9209,19 +9227,7 @@
           <w:rPr>
             <w:rStyle w:val="Hyperlink"/>
           </w:rPr>
-          <w:t xml:space="preserve"> So</w:t>
-        </w:r>
-        <w:r>
-          <w:rPr>
-            <w:rStyle w:val="Hyperlink"/>
-          </w:rPr>
-          <w:t>u</w:t>
-        </w:r>
-        <w:r>
-          <w:rPr>
-            <w:rStyle w:val="Hyperlink"/>
-          </w:rPr>
-          <w:t>rce</w:t>
+          <w:t xml:space="preserve"> Source</w:t>
         </w:r>
       </w:hyperlink>
       <w:r>
@@ -10037,6 +10043,9 @@
       </w:pPr>
     </w:p>
     <w:p>
+      <w:pPr>
+        <w:pStyle w:val="NoSpacing"/>
+      </w:pPr>
       <w:r>
         <w:t xml:space="preserve">If manual editing is desired there are examples of the XML files at </w:t>
       </w:r>
@@ -10116,6 +10125,114 @@
       <w:r>
         <w:t xml:space="preserve">. </w:t>
       </w:r>
+    </w:p>
+    <w:p>
+      <w:pPr>
+        <w:pStyle w:val="NoSpacing"/>
+      </w:pPr>
+    </w:p>
+    <w:p>
+      <w:pPr>
+        <w:pStyle w:val="Heading1"/>
+      </w:pPr>
+      <w:r>
+        <w:t>6.0 Miscellaneous</w:t>
+      </w:r>
+    </w:p>
+    <w:p>
+      <w:pPr>
+        <w:pStyle w:val="NoSpacing"/>
+      </w:pPr>
+    </w:p>
+    <w:p>
+      <w:pPr>
+        <w:pStyle w:val="NoSpacing"/>
+      </w:pPr>
+      <w:r>
+        <w:t>On IIS to get the WSDL file to hold the public hostname rather than the private one use:</w:t>
+      </w:r>
+    </w:p>
+    <w:p>
+      <w:pPr>
+        <w:pStyle w:val="NoSpacing"/>
+      </w:pPr>
+      <w:proofErr w:type="spellStart"/>
+      <w:proofErr w:type="gramStart"/>
+      <w:r>
+        <w:lastRenderedPageBreak/>
+        <w:t>cscript</w:t>
+      </w:r>
+      <w:proofErr w:type="spellEnd"/>
+      <w:proofErr w:type="gramEnd"/>
+      <w:r>
+        <w:t xml:space="preserve"> //</w:t>
+      </w:r>
+      <w:proofErr w:type="spellStart"/>
+      <w:r>
+        <w:t>nologo</w:t>
+      </w:r>
+      <w:proofErr w:type="spellEnd"/>
+      <w:r>
+        <w:t xml:space="preserve"> %</w:t>
+      </w:r>
+      <w:proofErr w:type="spellStart"/>
+      <w:r>
+        <w:t>systemdrive</w:t>
+      </w:r>
+      <w:proofErr w:type="spellEnd"/>
+      <w:r>
+        <w:t>%\</w:t>
+      </w:r>
+      <w:proofErr w:type="spellStart"/>
+      <w:r>
+        <w:t>inetpub</w:t>
+      </w:r>
+      <w:proofErr w:type="spellEnd"/>
+      <w:r>
+        <w:t>\</w:t>
+      </w:r>
+      <w:proofErr w:type="spellStart"/>
+      <w:r>
+        <w:t>adminscripts</w:t>
+      </w:r>
+      <w:proofErr w:type="spellEnd"/>
+      <w:r>
+        <w:t>\adsutil.vbs set W3SVC/1/</w:t>
+      </w:r>
+      <w:proofErr w:type="spellStart"/>
+      <w:r>
+        <w:t>SecureBindings</w:t>
+      </w:r>
+      <w:proofErr w:type="spellEnd"/>
+      <w:r>
+        <w:t xml:space="preserve"> “:443:www.fancydomain.com”</w:t>
+      </w:r>
+    </w:p>
+    <w:p>
+      <w:pPr>
+        <w:pStyle w:val="NoSpacing"/>
+      </w:pPr>
+    </w:p>
+    <w:p>
+      <w:pPr>
+        <w:pStyle w:val="NoSpacing"/>
+      </w:pPr>
+      <w:proofErr w:type="gramStart"/>
+      <w:r>
+        <w:t xml:space="preserve">For more info </w:t>
+      </w:r>
+      <w:hyperlink r:id="rId16" w:history="1">
+        <w:r>
+          <w:rPr>
+            <w:rStyle w:val="Hyperlink"/>
+          </w:rPr>
+          <w:t>http://blogs.msdn.com/wenlong/archive/2007/08/02/how-to-change-hostname-in-wsdl-of-an-iis-hosted-service.aspx</w:t>
+        </w:r>
+      </w:hyperlink>
+      <w:r>
+        <w:t>.</w:t>
+      </w:r>
+      <w:proofErr w:type="gramEnd"/>
     </w:p>
     <w:p>
       <w:pPr>

</xml_diff>

<commit_message>
Back to base source sync.
</commit_message>
<xml_diff>
--- a/SIP Sorcery Configuration Guide.docx
+++ b/SIP Sorcery Configuration Guide.docx
@@ -1783,7 +1783,13 @@
       </w:r>
       <w:r>
         <w:br/>
-        <w:t xml:space="preserve">Vista: </w:t>
+        <w:t>Vista</w:t>
+      </w:r>
+      <w:r>
+        <w:t xml:space="preserve"> or Windows 7</w:t>
+      </w:r>
+      <w:r>
+        <w:t xml:space="preserve">: </w:t>
       </w:r>
       <w:proofErr w:type="spellStart"/>
       <w:r>
@@ -2763,6 +2769,7 @@
         </w:rPr>
       </w:pPr>
       <w:r>
+        <w:lastRenderedPageBreak/>
         <w:t xml:space="preserve">Insert a record into the </w:t>
       </w:r>
       <w:proofErr w:type="spellStart"/>
@@ -2788,7 +2795,6 @@
         <w:rPr>
           <w:b/>
         </w:rPr>
-        <w:lastRenderedPageBreak/>
         <w:t xml:space="preserve">insert into </w:t>
       </w:r>
       <w:proofErr w:type="spellStart"/>
@@ -3858,6 +3864,7 @@
         <w:rPr>
           <w:lang w:val="en-AU"/>
         </w:rPr>
+        <w:lastRenderedPageBreak/>
         <w:t xml:space="preserve">The other common node in the configuration file is </w:t>
       </w:r>
       <w:r>
@@ -3912,7 +3919,6 @@
         <w:rPr>
           <w:lang w:val="en-AU"/>
         </w:rPr>
-        <w:lastRenderedPageBreak/>
         <w:t xml:space="preserve">There are other common elements within each of the agent specific nodes. The most significant one is the </w:t>
       </w:r>
       <w:r>
@@ -5573,6 +5579,7 @@
           <w:sz w:val="20"/>
           <w:szCs w:val="20"/>
         </w:rPr>
+        <w:lastRenderedPageBreak/>
         <w:t xml:space="preserve">        &lt;/</w:t>
       </w:r>
       <w:r>
@@ -7108,7 +7115,14 @@
               <w:rPr>
                 <w:lang w:val="en-AU"/>
               </w:rPr>
-              <w:t xml:space="preserve">The path to the script file that controls the routing of SIP messages through the Proxy. The script is critical for the operation of the Proxy and without it the Proxy does not know how to route SIP traffic and will drop any SIP packets it receives. </w:t>
+              <w:t xml:space="preserve">The path to the script file that controls the routing of SIP messages </w:t>
+            </w:r>
+            <w:r>
+              <w:rPr>
+                <w:lang w:val="en-AU"/>
+              </w:rPr>
+              <w:lastRenderedPageBreak/>
+              <w:t xml:space="preserve">through the Proxy. The script is critical for the operation of the Proxy and without it the Proxy does not know how to route SIP traffic and will drop any SIP packets it receives. </w:t>
             </w:r>
             <w:r>
               <w:rPr>
@@ -7148,7 +7162,6 @@
               <w:rPr>
                 <w:lang w:val="en-AU"/>
               </w:rPr>
-              <w:lastRenderedPageBreak/>
               <w:t xml:space="preserve">Example: </w:t>
             </w:r>
             <w:r>
@@ -8131,14 +8144,7 @@
         <w:rPr>
           <w:lang w:val="en-AU"/>
         </w:rPr>
-        <w:t xml:space="preserve"> attribute controls whether the Registrar will return a list of all current bindings in Ok responses as mandated by the SIP standard or whether it will only return the single Contact header that was received in the REGISTER request. The reason for this is that some user agents do </w:t>
-      </w:r>
-      <w:r>
-        <w:rPr>
-          <w:lang w:val="en-AU"/>
-        </w:rPr>
-        <w:lastRenderedPageBreak/>
-        <w:t>not operate properly if the list of current contacts is returned and will assume their registration request has failed unless the single Contact they specified is returned in the response.</w:t>
+        <w:t xml:space="preserve"> attribute controls whether the Registrar will return a list of all current bindings in Ok responses as mandated by the SIP standard or whether it will only return the single Contact header that was received in the REGISTER request. The reason for this is that some user agents do not operate properly if the list of current contacts is returned and will assume their registration request has failed unless the single Contact they specified is returned in the response.</w:t>
       </w:r>
     </w:p>
     <w:p>
@@ -9510,12 +9516,15 @@
       </w:r>
       <w:proofErr w:type="spellEnd"/>
       <w:r>
-        <w:t xml:space="preserve"> servers there can be issues writing Call Detail Records (CDRs) in high call volume installs. In that case of if CDRs are critical an XML file approach is not recommended and instead a relational database should be used.</w:t>
-      </w:r>
-    </w:p>
-    <w:p>
+        <w:t xml:space="preserve"> servers there can be issues writing Call Detail Records </w:t>
+      </w:r>
       <w:r>
         <w:lastRenderedPageBreak/>
+        <w:t>(CDRs) in high call volume installs. In that case of if CDRs are critical an XML file approach is not recommended and instead a relational database should be used.</w:t>
+      </w:r>
+    </w:p>
+    <w:p>
+      <w:r>
         <w:t xml:space="preserve">For the two relational databases supported the schema is the same and the latest version can be downloaded from </w:t>
       </w:r>
       <w:r>
@@ -10438,7 +10447,11 @@
       </w:r>
       <w:proofErr w:type="spellEnd"/>
       <w:r>
-        <w:t xml:space="preserve"> server and there is no direct match on a </w:t>
+        <w:t xml:space="preserve"> server and there is no direct </w:t>
+      </w:r>
+      <w:r>
+        <w:lastRenderedPageBreak/>
+        <w:t xml:space="preserve">match on a </w:t>
       </w:r>
       <w:proofErr w:type="spellStart"/>
       <w:r>
@@ -10455,11 +10468,7 @@
         <w:t>*</w:t>
       </w:r>
       <w:r>
-        <w:t xml:space="preserve">’ character </w:t>
-      </w:r>
-      <w:r>
-        <w:lastRenderedPageBreak/>
-        <w:t>represents a special wild card alias. When it is present as an alias on a domain and there is no other matching domain or alias it will be matched and the domain it belongs to will be used.</w:t>
+        <w:t>’ character represents a special wild card alias. When it is present as an alias on a domain and there is no other matching domain or alias it will be matched and the domain it belongs to will be used.</w:t>
       </w:r>
     </w:p>
     <w:p>
@@ -12516,7 +12525,7 @@
 </file>
 
 <file path=customXml/itemProps2.xml><?xml version="1.0" encoding="utf-8"?>
-<ds:datastoreItem xmlns:ds="http://schemas.openxmlformats.org/officeDocument/2006/customXml" ds:itemID="{22D429C7-BEA1-4034-9664-6D326B520586}">
+<ds:datastoreItem xmlns:ds="http://schemas.openxmlformats.org/officeDocument/2006/customXml" ds:itemID="{A5BEF174-859B-4E76-8B68-4C54B0040ABA}">
   <ds:schemaRefs>
     <ds:schemaRef ds:uri="http://schemas.openxmlformats.org/officeDocument/2006/bibliography"/>
   </ds:schemaRefs>

</xml_diff>

<commit_message>
Simplification of dialplan executioncount mechanism. Incorporation of forums feedback from mgbfan78 into configuration guide.
</commit_message>
<xml_diff>
--- a/SIP Sorcery Configuration Guide.docx
+++ b/SIP Sorcery Configuration Guide.docx
@@ -601,6 +601,91 @@
           </w:p>
         </w:tc>
       </w:tr>
+      <w:tr>
+        <w:trPr>
+          <w:cnfStyle w:val="000000100000"/>
+        </w:trPr>
+        <w:tc>
+          <w:tcPr>
+            <w:cnfStyle w:val="001000000000"/>
+            <w:tcW w:w="826" w:type="pct"/>
+          </w:tcPr>
+          <w:p>
+            <w:pPr>
+              <w:pStyle w:val="NoSpacing"/>
+              <w:rPr>
+                <w:lang w:val="en-AU"/>
+              </w:rPr>
+            </w:pPr>
+            <w:r>
+              <w:rPr>
+                <w:lang w:val="en-AU"/>
+              </w:rPr>
+              <w:t>16 Feb 2010</w:t>
+            </w:r>
+          </w:p>
+        </w:tc>
+        <w:tc>
+          <w:tcPr>
+            <w:tcW w:w="997" w:type="pct"/>
+          </w:tcPr>
+          <w:p>
+            <w:pPr>
+              <w:pStyle w:val="NoSpacing"/>
+              <w:cnfStyle w:val="000000100000"/>
+              <w:rPr>
+                <w:lang w:val="en-AU"/>
+              </w:rPr>
+            </w:pPr>
+            <w:r>
+              <w:rPr>
+                <w:lang w:val="en-AU"/>
+              </w:rPr>
+              <w:t>Aaron Clauson</w:t>
+            </w:r>
+          </w:p>
+        </w:tc>
+        <w:tc>
+          <w:tcPr>
+            <w:tcW w:w="2271" w:type="pct"/>
+          </w:tcPr>
+          <w:p>
+            <w:pPr>
+              <w:pStyle w:val="NoSpacing"/>
+              <w:cnfStyle w:val="000000100000"/>
+              <w:rPr>
+                <w:lang w:val="en-AU"/>
+              </w:rPr>
+            </w:pPr>
+            <w:r>
+              <w:rPr>
+                <w:lang w:val="en-AU"/>
+              </w:rPr>
+              <w:t xml:space="preserve">Incorporate feedback from </w:t>
+            </w:r>
+            <w:r>
+              <w:rPr>
+                <w:lang w:val="en-AU"/>
+              </w:rPr>
+              <w:t>mgbfan78</w:t>
+            </w:r>
+          </w:p>
+        </w:tc>
+        <w:tc>
+          <w:tcPr>
+            <w:tcW w:w="907" w:type="pct"/>
+          </w:tcPr>
+          <w:p>
+            <w:pPr>
+              <w:pStyle w:val="NoSpacing"/>
+              <w:cnfStyle w:val="000000100000"/>
+              <w:rPr>
+                <w:lang w:val="en-AU"/>
+              </w:rPr>
+            </w:pPr>
+          </w:p>
+        </w:tc>
+      </w:tr>
     </w:tbl>
     <w:p>
       <w:pPr>
@@ -2048,7 +2133,16 @@
         </w:numPr>
       </w:pPr>
       <w:r>
-        <w:t xml:space="preserve">Edit the sipdomains.xml file and set the domain value to the hostname or IP address that your SIP user agents will be accessing the host running the </w:t>
+        <w:t xml:space="preserve">Edit the </w:t>
+      </w:r>
+      <w:r>
+        <w:rPr>
+          <w:b/>
+        </w:rPr>
+        <w:t>sipdomains.xml</w:t>
+      </w:r>
+      <w:r>
+        <w:t xml:space="preserve"> file and set the domain value to the hostname or IP address that your SIP user agents will be accessing the host running the </w:t>
       </w:r>
       <w:proofErr w:type="spellStart"/>
       <w:r>
@@ -2068,6 +2162,66 @@
       <w:proofErr w:type="spellEnd"/>
       <w:r>
         <w:t xml:space="preserve"> instance is running on a machine with an IP address of 192.168.0.3 the contents of the sipdomains.xml would be along the lines of the XML below. Other aliases may need to be added if the instance is using additional ports or if a hostname is being used.</w:t>
+      </w:r>
+      <w:r>
+        <w:t xml:space="preserve"> If </w:t>
+      </w:r>
+      <w:r>
+        <w:t xml:space="preserve">the </w:t>
+      </w:r>
+      <w:r>
+        <w:t xml:space="preserve">computer </w:t>
+      </w:r>
+      <w:r>
+        <w:t>being used has</w:t>
+      </w:r>
+      <w:r>
+        <w:t xml:space="preserve"> a </w:t>
+      </w:r>
+      <w:r>
+        <w:rPr>
+          <w:b/>
+        </w:rPr>
+        <w:t>dynamic IP address</w:t>
+      </w:r>
+      <w:r>
+        <w:t xml:space="preserve"> then the </w:t>
+      </w:r>
+      <w:r>
+        <w:rPr>
+          <w:b/>
+        </w:rPr>
+        <w:t>domain will need to be a hostname</w:t>
+      </w:r>
+      <w:r>
+        <w:t xml:space="preserve"> otherwise </w:t>
+      </w:r>
+      <w:r>
+        <w:t xml:space="preserve">the </w:t>
+      </w:r>
+      <w:r>
+        <w:rPr>
+          <w:b/>
+        </w:rPr>
+        <w:t>sipdomains.xml</w:t>
+      </w:r>
+      <w:r>
+        <w:t xml:space="preserve"> file</w:t>
+      </w:r>
+      <w:r>
+        <w:t xml:space="preserve"> will need to </w:t>
+      </w:r>
+      <w:r>
+        <w:t xml:space="preserve">be </w:t>
+      </w:r>
+      <w:r>
+        <w:t>update</w:t>
+      </w:r>
+      <w:r>
+        <w:t>d</w:t>
+      </w:r>
+      <w:r>
+        <w:t xml:space="preserve"> each time the dynamic IP address changes.</w:t>
       </w:r>
     </w:p>
     <w:p>
@@ -2794,7 +2948,50 @@
       </w:r>
       <w:proofErr w:type="spellEnd"/>
       <w:r>
-        <w:t xml:space="preserve"> GUI using:</w:t>
+        <w:t xml:space="preserve"> </w:t>
+      </w:r>
+      <w:r>
+        <w:t xml:space="preserve">Silverlight </w:t>
+      </w:r>
+      <w:r>
+        <w:t>GUI using</w:t>
+      </w:r>
+      <w:r>
+        <w:t xml:space="preserve"> the URL below</w:t>
+      </w:r>
+      <w:r>
+        <w:t xml:space="preserve">, the usernames and passwords are taken from </w:t>
+      </w:r>
+      <w:r>
+        <w:rPr>
+          <w:b/>
+        </w:rPr>
+        <w:t>Customers.xml</w:t>
+      </w:r>
+      <w:r>
+        <w:t xml:space="preserve"> and the default values are username/password</w:t>
+      </w:r>
+      <w:r>
+        <w:t xml:space="preserve">. There is a problem using </w:t>
+      </w:r>
+      <w:proofErr w:type="spellStart"/>
+      <w:r>
+        <w:t>FireFox</w:t>
+      </w:r>
+      <w:proofErr w:type="spellEnd"/>
+      <w:r>
+        <w:t xml:space="preserve"> to open the URL as the HTTP Content-Type header is incorrect and </w:t>
+      </w:r>
+      <w:proofErr w:type="spellStart"/>
+      <w:r>
+        <w:t>FireFox</w:t>
+      </w:r>
+      <w:proofErr w:type="spellEnd"/>
+      <w:r>
+        <w:t xml:space="preserve"> tries to save the page rather than open it, Internet Explorer works correctly</w:t>
+      </w:r>
+      <w:r>
+        <w:t>:</w:t>
       </w:r>
       <w:r>
         <w:br/>
@@ -2808,6 +3005,67 @@
           <w:t>http://localhost:8080/sipsorcery.html</w:t>
         </w:r>
       </w:hyperlink>
+    </w:p>
+    <w:p>
+      <w:pPr>
+        <w:pStyle w:val="NoSpacing"/>
+        <w:numPr>
+          <w:ilvl w:val="0"/>
+          <w:numId w:val="5"/>
+        </w:numPr>
+      </w:pPr>
+      <w:r>
+        <w:t xml:space="preserve">Once the Silverlight GUI is open it is possible to create new user records. Part of the user creation process involves confirming the entered email address. If no mail server is available this can be done manually by updating the </w:t>
+      </w:r>
+      <w:proofErr w:type="spellStart"/>
+      <w:r>
+        <w:rPr>
+          <w:b/>
+        </w:rPr>
+        <w:t>emailaddressconfirmed</w:t>
+      </w:r>
+      <w:proofErr w:type="spellEnd"/>
+      <w:r>
+        <w:t xml:space="preserve"> field to </w:t>
+      </w:r>
+      <w:r>
+        <w:rPr>
+          <w:b/>
+        </w:rPr>
+        <w:t>True</w:t>
+      </w:r>
+      <w:r>
+        <w:t xml:space="preserve"> of if using a database to</w:t>
+      </w:r>
+      <w:r>
+        <w:rPr>
+          <w:b/>
+        </w:rPr>
+        <w:t xml:space="preserve"> ‘1’</w:t>
+      </w:r>
+      <w:r>
+        <w:t>,</w:t>
+      </w:r>
+    </w:p>
+    <w:p>
+      <w:pPr>
+        <w:pStyle w:val="NoSpacing"/>
+        <w:numPr>
+          <w:ilvl w:val="0"/>
+          <w:numId w:val="5"/>
+        </w:numPr>
+      </w:pPr>
+      <w:r>
+        <w:t xml:space="preserve">When creating new SIP Provider entries the register contact will assume a host of sipsorcery.com by default. The sipsorcery.com should be replaced by the IP address or public hostname of the computer running the </w:t>
+      </w:r>
+      <w:proofErr w:type="spellStart"/>
+      <w:r>
+        <w:t>sipsorcery</w:t>
+      </w:r>
+      <w:proofErr w:type="spellEnd"/>
+      <w:r>
+        <w:t xml:space="preserve"> instance.</w:t>
+      </w:r>
     </w:p>
     <w:p>
       <w:pPr>
@@ -4650,7 +4908,14 @@
         <w:rPr>
           <w:lang w:val="en-AU"/>
         </w:rPr>
-        <w:t xml:space="preserve"> applications and it is critical that the process name correctly matches the executing process. Each </w:t>
+        <w:t xml:space="preserve"> applications and it is </w:t>
+      </w:r>
+      <w:r>
+        <w:rPr>
+          <w:lang w:val="en-AU"/>
+        </w:rPr>
+        <w:lastRenderedPageBreak/>
+        <w:t xml:space="preserve">critical that the process name correctly matches the executing process. Each </w:t>
       </w:r>
       <w:proofErr w:type="spellStart"/>
       <w:r>
@@ -6537,6 +6802,7 @@
         <w:rPr>
           <w:lang w:val="en-AU"/>
         </w:rPr>
+        <w:lastRenderedPageBreak/>
         <w:t xml:space="preserve">The use of the * character indicates that all local IPv4 addresses should be utilised </w:t>
       </w:r>
       <w:r>
@@ -6823,7 +7089,6 @@
                 <w:sz w:val="20"/>
                 <w:szCs w:val="20"/>
               </w:rPr>
-              <w:lastRenderedPageBreak/>
               <w:t>c:\temp\sipsorcery\traces\</w:t>
             </w:r>
             <w:r>
@@ -6864,7 +7129,6 @@
                 <w:sz w:val="20"/>
                 <w:szCs w:val="20"/>
               </w:rPr>
-              <w:lastRenderedPageBreak/>
               <w:t>RubyScriptCommonPath</w:t>
             </w:r>
           </w:p>
@@ -7826,6 +8090,7 @@
       </w:pPr>
       <w:bookmarkStart w:id="7" w:name="_Toc253485355"/>
       <w:r>
+        <w:lastRenderedPageBreak/>
         <w:t>4</w:t>
       </w:r>
       <w:r>
@@ -8117,7 +8382,6 @@
       </w:pPr>
       <w:bookmarkStart w:id="8" w:name="_Toc253485356"/>
       <w:r>
-        <w:lastRenderedPageBreak/>
         <w:t>4</w:t>
       </w:r>
       <w:r>
@@ -8996,7 +9260,14 @@
               <w:rPr>
                 <w:lang w:val="en-AU"/>
               </w:rPr>
-              <w:t xml:space="preserve">and this parameter must match the on </w:t>
+              <w:t xml:space="preserve">and this </w:t>
+            </w:r>
+            <w:r>
+              <w:rPr>
+                <w:lang w:val="en-AU"/>
+              </w:rPr>
+              <w:lastRenderedPageBreak/>
+              <w:t xml:space="preserve">parameter must match the on </w:t>
             </w:r>
             <w:r>
               <w:rPr>
@@ -9103,6 +9374,7 @@
                 <w:sz w:val="20"/>
                 <w:szCs w:val="20"/>
               </w:rPr>
+              <w:lastRenderedPageBreak/>
               <w:t>useragentconfigs</w:t>
             </w:r>
           </w:p>
@@ -9277,14 +9549,7 @@
         <w:rPr>
           <w:lang w:val="en-AU"/>
         </w:rPr>
-        <w:t xml:space="preserve"> element is a regular </w:t>
-      </w:r>
-      <w:r>
-        <w:rPr>
-          <w:lang w:val="en-AU"/>
-        </w:rPr>
-        <w:lastRenderedPageBreak/>
-        <w:t xml:space="preserve">expression and the first node that matches is the one that will be used. The last node should always be the “.*” catch all regular expression to ensure that every user agent is matched. </w:t>
+        <w:t xml:space="preserve"> element is a regular expression and the first node that matches is the one that will be used. The last node should always be the “.*” catch all regular expression to ensure that every user agent is matched. </w:t>
       </w:r>
     </w:p>
     <w:p>
@@ -10611,6 +10876,7 @@
       </w:pPr>
       <w:bookmarkStart w:id="11" w:name="_Toc253485359"/>
       <w:r>
+        <w:lastRenderedPageBreak/>
         <w:t>5</w:t>
       </w:r>
       <w:r>
@@ -10727,7 +10993,6 @@
         </w:numPr>
       </w:pPr>
       <w:r>
-        <w:lastRenderedPageBreak/>
         <w:t>XML files,</w:t>
       </w:r>
     </w:p>
@@ -11264,6 +11529,7 @@
           <w:sz w:val="20"/>
           <w:szCs w:val="20"/>
         </w:rPr>
+        <w:lastRenderedPageBreak/>
         <w:t xml:space="preserve">   &lt;</w:t>
       </w:r>
       <w:r>
@@ -12054,6 +12320,7 @@
       </w:pPr>
       <w:proofErr w:type="gramStart"/>
       <w:r>
+        <w:lastRenderedPageBreak/>
         <w:t xml:space="preserve">For more info </w:t>
       </w:r>
       <w:hyperlink r:id="rId21" w:history="1">
@@ -13538,7 +13805,7 @@
       <w:u w:val="single"/>
     </w:rPr>
   </w:style>
-  <w:style w:type="table" w:styleId="LightShading-Accent1">
+  <w:style w:type="table" w:customStyle="1" w:styleId="LightShading-Accent1">
     <w:name w:val="Light Shading Accent 1"/>
     <w:basedOn w:val="TableNormal"/>
     <w:uiPriority w:val="60"/>
@@ -13951,7 +14218,7 @@
 </file>
 
 <file path=customXml/itemProps2.xml><?xml version="1.0" encoding="utf-8"?>
-<ds:datastoreItem xmlns:ds="http://schemas.openxmlformats.org/officeDocument/2006/customXml" ds:itemID="{0B83118C-4639-405B-B5BD-F603BA953E42}">
+<ds:datastoreItem xmlns:ds="http://schemas.openxmlformats.org/officeDocument/2006/customXml" ds:itemID="{30ABE1A3-1856-41E0-AB8E-8BF00388F1D6}">
   <ds:schemaRefs>
     <ds:schemaRef ds:uri="http://schemas.openxmlformats.org/officeDocument/2006/bibliography"/>
   </ds:schemaRefs>

</xml_diff>